<commit_message>
Mise à jour User_strories.docx
</commit_message>
<xml_diff>
--- a/User_stories.docx
+++ b/User_stories.docx
@@ -89,13 +89,7 @@
         <w:rPr>
           <w:rFonts w:ascii="Gill Sans Light" w:hAnsi="Gill Sans Light" w:cs="Gill Sans Light"/>
         </w:rPr>
-        <w:t xml:space="preserve"> (page 1.1)</w:t>
-      </w:r>
-      <w:r>
-        <w:rPr>
-          <w:rFonts w:ascii="Gill Sans Light" w:hAnsi="Gill Sans Light" w:cs="Gill Sans Light"/>
-        </w:rPr>
-        <w:t xml:space="preserve"> ainsi qu’un lien </w:t>
+        <w:t xml:space="preserve"> (page 1.1) ainsi qu’un lien </w:t>
       </w:r>
       <w:r>
         <w:rPr>
@@ -113,19 +107,7 @@
         <w:rPr>
           <w:rFonts w:ascii="Gill Sans Light" w:hAnsi="Gill Sans Light" w:cs="Gill Sans Light"/>
         </w:rPr>
-        <w:t xml:space="preserve"> page de </w:t>
-      </w:r>
-      <w:r>
-        <w:rPr>
-          <w:rFonts w:ascii="Gill Sans Light" w:hAnsi="Gill Sans Light" w:cs="Gill Sans Light"/>
-        </w:rPr>
-        <w:t>création</w:t>
-      </w:r>
-      <w:r>
-        <w:rPr>
-          <w:rFonts w:ascii="Gill Sans Light" w:hAnsi="Gill Sans Light" w:cs="Gill Sans Light"/>
-        </w:rPr>
-        <w:t xml:space="preserve"> de compte </w:t>
+        <w:t xml:space="preserve"> page de création de compte </w:t>
       </w:r>
       <w:r>
         <w:rPr>
@@ -263,263 +245,239 @@
           <w:b/>
           <w:bCs/>
         </w:rPr>
-        <w:t>1.1 C</w:t>
-      </w:r>
-      <w:r>
+        <w:t>1.1 Connexion mot de passe oublié</w:t>
+      </w:r>
+    </w:p>
+    <w:p>
+      <w:pPr>
+        <w:jc w:val="both"/>
+        <w:rPr>
+          <w:rFonts w:ascii="Gill Sans Light" w:hAnsi="Gill Sans Light" w:cs="Gill Sans Light"/>
+        </w:rPr>
+      </w:pPr>
+    </w:p>
+    <w:p>
+      <w:pPr>
+        <w:jc w:val="both"/>
+        <w:rPr>
+          <w:rFonts w:ascii="Gill Sans Light" w:hAnsi="Gill Sans Light" w:cs="Gill Sans Light"/>
+        </w:rPr>
+      </w:pPr>
+      <w:r>
+        <w:rPr>
+          <w:rFonts w:ascii="Gill Sans Light" w:hAnsi="Gill Sans Light" w:cs="Gill Sans Light"/>
+        </w:rPr>
+        <w:t xml:space="preserve">En tant qu’utilisateur, je souhaite pouvoir </w:t>
+      </w:r>
+      <w:r>
+        <w:rPr>
+          <w:rFonts w:ascii="Gill Sans Light" w:hAnsi="Gill Sans Light" w:cs="Gill Sans Light"/>
+        </w:rPr>
+        <w:t>réinitialis</w:t>
+      </w:r>
+      <w:r>
+        <w:rPr>
+          <w:rFonts w:ascii="Gill Sans Light" w:hAnsi="Gill Sans Light" w:cs="Gill Sans Light"/>
+        </w:rPr>
+        <w:t>er mon mot de passe oublié en utilisant mon email</w:t>
+      </w:r>
+      <w:r>
+        <w:rPr>
+          <w:rFonts w:ascii="Gill Sans Light" w:hAnsi="Gill Sans Light" w:cs="Gill Sans Light"/>
+        </w:rPr>
+        <w:t xml:space="preserve"> et un nouveau mot de passe</w:t>
+      </w:r>
+      <w:r>
+        <w:rPr>
+          <w:rFonts w:ascii="Gill Sans Light" w:hAnsi="Gill Sans Light" w:cs="Gill Sans Light"/>
+        </w:rPr>
+        <w:t>.</w:t>
+      </w:r>
+      <w:r>
+        <w:rPr>
+          <w:rFonts w:ascii="Gill Sans Light" w:hAnsi="Gill Sans Light" w:cs="Gill Sans Light"/>
+        </w:rPr>
+        <w:t xml:space="preserve"> Je m’attends à voir une section formulaire.</w:t>
+      </w:r>
+    </w:p>
+    <w:p>
+      <w:pPr>
+        <w:jc w:val="both"/>
+        <w:rPr>
+          <w:rFonts w:ascii="Gill Sans Light" w:hAnsi="Gill Sans Light" w:cs="Gill Sans Light"/>
+        </w:rPr>
+      </w:pPr>
+    </w:p>
+    <w:p>
+      <w:pPr>
+        <w:jc w:val="both"/>
+        <w:rPr>
+          <w:rFonts w:ascii="Gill Sans Light" w:hAnsi="Gill Sans Light" w:cs="Gill Sans Light"/>
+        </w:rPr>
+      </w:pPr>
+      <w:r>
+        <w:rPr>
+          <w:rFonts w:ascii="Gill Sans Light" w:hAnsi="Gill Sans Light" w:cs="Gill Sans Light"/>
+        </w:rPr>
+        <w:t xml:space="preserve">Lorsque </w:t>
+      </w:r>
+      <w:r>
+        <w:rPr>
+          <w:rFonts w:ascii="Gill Sans Light" w:hAnsi="Gill Sans Light" w:cs="Gill Sans Light"/>
+        </w:rPr>
+        <w:t>le remplissage du formulaire</w:t>
+      </w:r>
+      <w:r>
+        <w:rPr>
+          <w:rFonts w:ascii="Gill Sans Light" w:hAnsi="Gill Sans Light" w:cs="Gill Sans Light"/>
+        </w:rPr>
+        <w:t xml:space="preserve"> est valide, je m'attends à être redirigé vers </w:t>
+      </w:r>
+      <w:r>
+        <w:rPr>
+          <w:rFonts w:ascii="Gill Sans Light" w:hAnsi="Gill Sans Light" w:cs="Gill Sans Light"/>
+        </w:rPr>
+        <w:t>la page de connexion (page 1</w:t>
+      </w:r>
+      <w:r>
+        <w:rPr>
+          <w:rFonts w:ascii="Gill Sans Light" w:hAnsi="Gill Sans Light" w:cs="Gill Sans Light"/>
+        </w:rPr>
+        <w:t>.</w:t>
+      </w:r>
+      <w:r>
+        <w:rPr>
+          <w:rFonts w:ascii="Gill Sans Light" w:hAnsi="Gill Sans Light" w:cs="Gill Sans Light"/>
+        </w:rPr>
+        <w:t>).</w:t>
+      </w:r>
+    </w:p>
+    <w:p>
+      <w:pPr>
+        <w:jc w:val="both"/>
+        <w:rPr>
+          <w:rFonts w:ascii="Gill Sans Light" w:hAnsi="Gill Sans Light" w:cs="Gill Sans Light"/>
+        </w:rPr>
+      </w:pPr>
+      <w:r>
+        <w:rPr>
+          <w:rFonts w:ascii="Gill Sans Light" w:hAnsi="Gill Sans Light" w:cs="Gill Sans Light"/>
+        </w:rPr>
+        <w:t xml:space="preserve">Lorsque </w:t>
+      </w:r>
+      <w:r>
+        <w:rPr>
+          <w:rFonts w:ascii="Gill Sans Light" w:hAnsi="Gill Sans Light" w:cs="Gill Sans Light"/>
+        </w:rPr>
+        <w:t>le remplissage du formulaire</w:t>
+      </w:r>
+      <w:r>
+        <w:rPr>
+          <w:rFonts w:ascii="Gill Sans Light" w:hAnsi="Gill Sans Light" w:cs="Gill Sans Light"/>
+        </w:rPr>
+        <w:t xml:space="preserve"> </w:t>
+      </w:r>
+      <w:r>
+        <w:rPr>
+          <w:rFonts w:ascii="Gill Sans Light" w:hAnsi="Gill Sans Light" w:cs="Gill Sans Light"/>
+        </w:rPr>
+        <w:t>est invalide, je m'attends à avoir un message d'erreur, pouvoir réessayer de</w:t>
+      </w:r>
+      <w:r>
+        <w:rPr>
+          <w:rFonts w:ascii="Gill Sans Light" w:hAnsi="Gill Sans Light" w:cs="Gill Sans Light"/>
+        </w:rPr>
+        <w:t xml:space="preserve"> remplir le formulaire</w:t>
+      </w:r>
+      <w:r>
+        <w:rPr>
+          <w:rFonts w:ascii="Gill Sans Light" w:hAnsi="Gill Sans Light" w:cs="Gill Sans Light"/>
+        </w:rPr>
+        <w:t xml:space="preserve"> </w:t>
+      </w:r>
+      <w:r>
+        <w:rPr>
+          <w:rFonts w:ascii="Gill Sans Light" w:hAnsi="Gill Sans Light" w:cs="Gill Sans Light"/>
+        </w:rPr>
+        <w:t>et</w:t>
+      </w:r>
+      <w:r>
+        <w:rPr>
+          <w:rFonts w:ascii="Gill Sans Light" w:hAnsi="Gill Sans Light" w:cs="Gill Sans Light"/>
+        </w:rPr>
+        <w:t xml:space="preserve"> un lien</w:t>
+      </w:r>
+      <w:r>
+        <w:rPr>
+          <w:rFonts w:ascii="Gill Sans Light" w:hAnsi="Gill Sans Light" w:cs="Gill Sans Light"/>
+        </w:rPr>
+        <w:t xml:space="preserve"> vers</w:t>
+      </w:r>
+      <w:r>
+        <w:rPr>
+          <w:rFonts w:ascii="Gill Sans Light" w:hAnsi="Gill Sans Light" w:cs="Gill Sans Light"/>
+        </w:rPr>
+        <w:t xml:space="preserve"> </w:t>
+      </w:r>
+      <w:r>
+        <w:rPr>
+          <w:rFonts w:ascii="Gill Sans Light" w:hAnsi="Gill Sans Light" w:cs="Gill Sans Light"/>
+        </w:rPr>
+        <w:t>la</w:t>
+      </w:r>
+      <w:r>
+        <w:rPr>
+          <w:rFonts w:ascii="Gill Sans Light" w:hAnsi="Gill Sans Light" w:cs="Gill Sans Light"/>
+        </w:rPr>
+        <w:t xml:space="preserve"> page de création de compte </w:t>
+      </w:r>
+      <w:r>
+        <w:rPr>
+          <w:rFonts w:ascii="Gill Sans Light" w:hAnsi="Gill Sans Light" w:cs="Gill Sans Light"/>
+        </w:rPr>
+        <w:t>(page 1.2).</w:t>
+      </w:r>
+    </w:p>
+    <w:p>
+      <w:pPr>
+        <w:jc w:val="both"/>
+        <w:rPr>
+          <w:rFonts w:ascii="Gill Sans Light" w:hAnsi="Gill Sans Light" w:cs="Gill Sans Light"/>
+        </w:rPr>
+      </w:pPr>
+    </w:p>
+    <w:p>
+      <w:pPr>
+        <w:jc w:val="both"/>
+        <w:rPr>
+          <w:rFonts w:ascii="Gill Sans Light" w:hAnsi="Gill Sans Light" w:cs="Gill Sans Light"/>
+        </w:rPr>
+      </w:pPr>
+    </w:p>
+    <w:p>
+      <w:pPr>
+        <w:jc w:val="both"/>
         <w:rPr>
           <w:rFonts w:ascii="Gill Sans Light" w:hAnsi="Gill Sans Light" w:cs="Gill Sans Light"/>
           <w:b/>
           <w:bCs/>
         </w:rPr>
-        <w:t>onnexion mot de passe oublié</w:t>
-      </w:r>
-    </w:p>
-    <w:p>
-      <w:pPr>
-        <w:jc w:val="both"/>
-        <w:rPr>
-          <w:rFonts w:ascii="Gill Sans Light" w:hAnsi="Gill Sans Light" w:cs="Gill Sans Light"/>
-        </w:rPr>
-      </w:pPr>
-    </w:p>
-    <w:p>
-      <w:pPr>
-        <w:jc w:val="both"/>
-        <w:rPr>
-          <w:rFonts w:ascii="Gill Sans Light" w:hAnsi="Gill Sans Light" w:cs="Gill Sans Light"/>
-        </w:rPr>
-      </w:pPr>
-      <w:r>
-        <w:rPr>
-          <w:rFonts w:ascii="Gill Sans Light" w:hAnsi="Gill Sans Light" w:cs="Gill Sans Light"/>
-        </w:rPr>
-        <w:t xml:space="preserve">En tant qu’utilisateur, je souhaite pouvoir </w:t>
-      </w:r>
-      <w:r>
-        <w:rPr>
-          <w:rFonts w:ascii="Gill Sans Light" w:hAnsi="Gill Sans Light" w:cs="Gill Sans Light"/>
-        </w:rPr>
-        <w:t>réinitialis</w:t>
-      </w:r>
-      <w:r>
-        <w:rPr>
-          <w:rFonts w:ascii="Gill Sans Light" w:hAnsi="Gill Sans Light" w:cs="Gill Sans Light"/>
-        </w:rPr>
-        <w:t>er mon mot de passe oublié en utilisant mon email.</w:t>
-      </w:r>
-      <w:r>
-        <w:rPr>
-          <w:rFonts w:ascii="Gill Sans Light" w:hAnsi="Gill Sans Light" w:cs="Gill Sans Light"/>
-        </w:rPr>
-        <w:t xml:space="preserve"> </w:t>
-      </w:r>
-      <w:r>
-        <w:rPr>
-          <w:rFonts w:ascii="Gill Sans Light" w:hAnsi="Gill Sans Light" w:cs="Gill Sans Light"/>
-        </w:rPr>
-        <w:t>Je m’attends à voir une section formulaire.</w:t>
-      </w:r>
-    </w:p>
-    <w:p>
-      <w:pPr>
-        <w:jc w:val="both"/>
-        <w:rPr>
-          <w:rFonts w:ascii="Gill Sans Light" w:hAnsi="Gill Sans Light" w:cs="Gill Sans Light"/>
-        </w:rPr>
-      </w:pPr>
-    </w:p>
-    <w:p>
-      <w:pPr>
-        <w:jc w:val="both"/>
-        <w:rPr>
-          <w:rFonts w:ascii="Gill Sans Light" w:hAnsi="Gill Sans Light" w:cs="Gill Sans Light"/>
-        </w:rPr>
-      </w:pPr>
-      <w:r>
-        <w:rPr>
-          <w:rFonts w:ascii="Gill Sans Light" w:hAnsi="Gill Sans Light" w:cs="Gill Sans Light"/>
-        </w:rPr>
-        <w:t xml:space="preserve">Lorsque </w:t>
-      </w:r>
-      <w:r>
-        <w:rPr>
-          <w:rFonts w:ascii="Gill Sans Light" w:hAnsi="Gill Sans Light" w:cs="Gill Sans Light"/>
-        </w:rPr>
-        <w:t>le remplissage du formulaire</w:t>
-      </w:r>
-      <w:r>
-        <w:rPr>
-          <w:rFonts w:ascii="Gill Sans Light" w:hAnsi="Gill Sans Light" w:cs="Gill Sans Light"/>
-        </w:rPr>
-        <w:t xml:space="preserve"> est valide, je m'attends à être redirigé vers </w:t>
-      </w:r>
-      <w:r>
-        <w:rPr>
-          <w:rFonts w:ascii="Gill Sans Light" w:hAnsi="Gill Sans Light" w:cs="Gill Sans Light"/>
-        </w:rPr>
-        <w:t>la page de connexion</w:t>
-      </w:r>
-      <w:r>
-        <w:rPr>
-          <w:rFonts w:ascii="Gill Sans Light" w:hAnsi="Gill Sans Light" w:cs="Gill Sans Light"/>
-        </w:rPr>
-        <w:t xml:space="preserve"> (page </w:t>
-      </w:r>
-      <w:r>
-        <w:rPr>
-          <w:rFonts w:ascii="Gill Sans Light" w:hAnsi="Gill Sans Light" w:cs="Gill Sans Light"/>
-        </w:rPr>
-        <w:t>1</w:t>
-      </w:r>
-      <w:r>
-        <w:rPr>
-          <w:rFonts w:ascii="Gill Sans Light" w:hAnsi="Gill Sans Light" w:cs="Gill Sans Light"/>
-        </w:rPr>
-        <w:t>).</w:t>
-      </w:r>
-    </w:p>
-    <w:p>
-      <w:pPr>
-        <w:jc w:val="both"/>
-        <w:rPr>
-          <w:rFonts w:ascii="Gill Sans Light" w:hAnsi="Gill Sans Light" w:cs="Gill Sans Light"/>
-        </w:rPr>
-      </w:pPr>
-      <w:r>
-        <w:rPr>
-          <w:rFonts w:ascii="Gill Sans Light" w:hAnsi="Gill Sans Light" w:cs="Gill Sans Light"/>
-        </w:rPr>
-        <w:t xml:space="preserve">Lorsque </w:t>
-      </w:r>
-      <w:r>
-        <w:rPr>
-          <w:rFonts w:ascii="Gill Sans Light" w:hAnsi="Gill Sans Light" w:cs="Gill Sans Light"/>
-        </w:rPr>
-        <w:t>le remplissage du formulaire</w:t>
-      </w:r>
-      <w:r>
-        <w:rPr>
-          <w:rFonts w:ascii="Gill Sans Light" w:hAnsi="Gill Sans Light" w:cs="Gill Sans Light"/>
-        </w:rPr>
-        <w:t xml:space="preserve"> </w:t>
-      </w:r>
-      <w:r>
-        <w:rPr>
-          <w:rFonts w:ascii="Gill Sans Light" w:hAnsi="Gill Sans Light" w:cs="Gill Sans Light"/>
-        </w:rPr>
-        <w:t xml:space="preserve">est invalide, je m'attends à avoir un message d'erreur, pouvoir réessayer de </w:t>
-      </w:r>
-      <w:r>
-        <w:rPr>
-          <w:rFonts w:ascii="Gill Sans Light" w:hAnsi="Gill Sans Light" w:cs="Gill Sans Light"/>
-        </w:rPr>
-        <w:t xml:space="preserve">le </w:t>
-      </w:r>
-      <w:r>
-        <w:rPr>
-          <w:rFonts w:ascii="Gill Sans Light" w:hAnsi="Gill Sans Light" w:cs="Gill Sans Light"/>
-        </w:rPr>
-        <w:t>remplir</w:t>
-      </w:r>
-      <w:r>
-        <w:rPr>
-          <w:rFonts w:ascii="Gill Sans Light" w:hAnsi="Gill Sans Light" w:cs="Gill Sans Light"/>
-        </w:rPr>
-        <w:t xml:space="preserve"> </w:t>
-      </w:r>
-      <w:r>
-        <w:rPr>
-          <w:rFonts w:ascii="Gill Sans Light" w:hAnsi="Gill Sans Light" w:cs="Gill Sans Light"/>
-        </w:rPr>
-        <w:t>le</w:t>
-      </w:r>
-      <w:r>
-        <w:rPr>
-          <w:rFonts w:ascii="Gill Sans Light" w:hAnsi="Gill Sans Light" w:cs="Gill Sans Light"/>
-        </w:rPr>
-        <w:t xml:space="preserve"> formulaire</w:t>
-      </w:r>
-      <w:r>
-        <w:rPr>
-          <w:rFonts w:ascii="Gill Sans Light" w:hAnsi="Gill Sans Light" w:cs="Gill Sans Light"/>
-        </w:rPr>
-        <w:t xml:space="preserve"> </w:t>
-      </w:r>
-      <w:r>
-        <w:rPr>
-          <w:rFonts w:ascii="Gill Sans Light" w:hAnsi="Gill Sans Light" w:cs="Gill Sans Light"/>
-        </w:rPr>
-        <w:t>et</w:t>
-      </w:r>
-      <w:r>
-        <w:rPr>
-          <w:rFonts w:ascii="Gill Sans Light" w:hAnsi="Gill Sans Light" w:cs="Gill Sans Light"/>
-        </w:rPr>
-        <w:t xml:space="preserve"> un lien</w:t>
-      </w:r>
-      <w:r>
-        <w:rPr>
-          <w:rFonts w:ascii="Gill Sans Light" w:hAnsi="Gill Sans Light" w:cs="Gill Sans Light"/>
-        </w:rPr>
-        <w:t xml:space="preserve"> vers</w:t>
-      </w:r>
-      <w:r>
-        <w:rPr>
-          <w:rFonts w:ascii="Gill Sans Light" w:hAnsi="Gill Sans Light" w:cs="Gill Sans Light"/>
-        </w:rPr>
-        <w:t xml:space="preserve"> </w:t>
-      </w:r>
-      <w:r>
-        <w:rPr>
-          <w:rFonts w:ascii="Gill Sans Light" w:hAnsi="Gill Sans Light" w:cs="Gill Sans Light"/>
-        </w:rPr>
-        <w:t>la</w:t>
-      </w:r>
-      <w:r>
-        <w:rPr>
-          <w:rFonts w:ascii="Gill Sans Light" w:hAnsi="Gill Sans Light" w:cs="Gill Sans Light"/>
-        </w:rPr>
-        <w:t xml:space="preserve"> page de création de compte </w:t>
-      </w:r>
-      <w:r>
-        <w:rPr>
-          <w:rFonts w:ascii="Gill Sans Light" w:hAnsi="Gill Sans Light" w:cs="Gill Sans Light"/>
-        </w:rPr>
-        <w:t>(page 1.2).</w:t>
-      </w:r>
-    </w:p>
-    <w:p>
-      <w:pPr>
-        <w:jc w:val="both"/>
-        <w:rPr>
-          <w:rFonts w:ascii="Gill Sans Light" w:hAnsi="Gill Sans Light" w:cs="Gill Sans Light"/>
-        </w:rPr>
-      </w:pPr>
-    </w:p>
-    <w:p>
-      <w:pPr>
-        <w:jc w:val="both"/>
-        <w:rPr>
-          <w:rFonts w:ascii="Gill Sans Light" w:hAnsi="Gill Sans Light" w:cs="Gill Sans Light"/>
-        </w:rPr>
-      </w:pPr>
-    </w:p>
-    <w:p>
-      <w:pPr>
-        <w:jc w:val="both"/>
+      </w:pPr>
+      <w:r>
         <w:rPr>
           <w:rFonts w:ascii="Gill Sans Light" w:hAnsi="Gill Sans Light" w:cs="Gill Sans Light"/>
           <w:b/>
           <w:bCs/>
         </w:rPr>
-      </w:pPr>
+        <w:t>1.</w:t>
+      </w:r>
       <w:r>
         <w:rPr>
           <w:rFonts w:ascii="Gill Sans Light" w:hAnsi="Gill Sans Light" w:cs="Gill Sans Light"/>
           <w:b/>
           <w:bCs/>
         </w:rPr>
-        <w:t>1.</w:t>
+        <w:t>2 C</w:t>
       </w:r>
       <w:r>
         <w:rPr>
@@ -527,173 +485,191 @@
           <w:b/>
           <w:bCs/>
         </w:rPr>
-        <w:t>2 C</w:t>
-      </w:r>
-      <w:r>
+        <w:t>onnexion création de compte</w:t>
+      </w:r>
+    </w:p>
+    <w:p>
+      <w:pPr>
+        <w:jc w:val="both"/>
+        <w:rPr>
+          <w:rFonts w:ascii="Gill Sans Light" w:hAnsi="Gill Sans Light" w:cs="Gill Sans Light"/>
+        </w:rPr>
+      </w:pPr>
+    </w:p>
+    <w:p>
+      <w:pPr>
+        <w:jc w:val="both"/>
+        <w:rPr>
+          <w:rFonts w:ascii="Gill Sans Light" w:hAnsi="Gill Sans Light" w:cs="Gill Sans Light"/>
+        </w:rPr>
+      </w:pPr>
+      <w:r>
+        <w:rPr>
+          <w:rFonts w:ascii="Gill Sans Light" w:hAnsi="Gill Sans Light" w:cs="Gill Sans Light"/>
+        </w:rPr>
+        <w:t>En tant qu’utilisateur, je souhaite pouvoir créer un compte utilisateur en utilisant mon email</w:t>
+      </w:r>
+      <w:r>
+        <w:rPr>
+          <w:rFonts w:ascii="Gill Sans Light" w:hAnsi="Gill Sans Light" w:cs="Gill Sans Light"/>
+        </w:rPr>
+        <w:t xml:space="preserve"> et un mot de passe</w:t>
+      </w:r>
+      <w:r>
+        <w:rPr>
+          <w:rFonts w:ascii="Gill Sans Light" w:hAnsi="Gill Sans Light" w:cs="Gill Sans Light"/>
+        </w:rPr>
+        <w:t>. Je m’attends à voir une section formulaire.</w:t>
+      </w:r>
+    </w:p>
+    <w:p>
+      <w:pPr>
+        <w:jc w:val="both"/>
+        <w:rPr>
+          <w:rFonts w:ascii="Gill Sans Light" w:hAnsi="Gill Sans Light" w:cs="Gill Sans Light"/>
+        </w:rPr>
+      </w:pPr>
+    </w:p>
+    <w:p>
+      <w:pPr>
+        <w:jc w:val="both"/>
+        <w:rPr>
+          <w:rFonts w:ascii="Gill Sans Light" w:hAnsi="Gill Sans Light" w:cs="Gill Sans Light"/>
+        </w:rPr>
+      </w:pPr>
+      <w:r>
+        <w:rPr>
+          <w:rFonts w:ascii="Gill Sans Light" w:hAnsi="Gill Sans Light" w:cs="Gill Sans Light"/>
+        </w:rPr>
+        <w:t xml:space="preserve">Lorsque </w:t>
+      </w:r>
+      <w:r>
+        <w:rPr>
+          <w:rFonts w:ascii="Gill Sans Light" w:hAnsi="Gill Sans Light" w:cs="Gill Sans Light"/>
+        </w:rPr>
+        <w:t>le remplissage du formulaire</w:t>
+      </w:r>
+      <w:r>
+        <w:rPr>
+          <w:rFonts w:ascii="Gill Sans Light" w:hAnsi="Gill Sans Light" w:cs="Gill Sans Light"/>
+        </w:rPr>
+        <w:t xml:space="preserve"> est valide, je m'attends à être redirigé vers </w:t>
+      </w:r>
+      <w:r>
+        <w:rPr>
+          <w:rFonts w:ascii="Gill Sans Light" w:hAnsi="Gill Sans Light" w:cs="Gill Sans Light"/>
+        </w:rPr>
+        <w:t>la page de connexion (page 1</w:t>
+      </w:r>
+      <w:r>
+        <w:rPr>
+          <w:rFonts w:ascii="Gill Sans Light" w:hAnsi="Gill Sans Light" w:cs="Gill Sans Light"/>
+        </w:rPr>
+        <w:t>.</w:t>
+      </w:r>
+      <w:r>
+        <w:rPr>
+          <w:rFonts w:ascii="Gill Sans Light" w:hAnsi="Gill Sans Light" w:cs="Gill Sans Light"/>
+        </w:rPr>
+        <w:t>).</w:t>
+      </w:r>
+    </w:p>
+    <w:p>
+      <w:pPr>
+        <w:jc w:val="both"/>
+        <w:rPr>
+          <w:rFonts w:ascii="Gill Sans Light" w:hAnsi="Gill Sans Light" w:cs="Gill Sans Light"/>
+        </w:rPr>
+      </w:pPr>
+      <w:r>
+        <w:rPr>
+          <w:rFonts w:ascii="Gill Sans Light" w:hAnsi="Gill Sans Light" w:cs="Gill Sans Light"/>
+        </w:rPr>
+        <w:t xml:space="preserve">Lorsque </w:t>
+      </w:r>
+      <w:r>
+        <w:rPr>
+          <w:rFonts w:ascii="Gill Sans Light" w:hAnsi="Gill Sans Light" w:cs="Gill Sans Light"/>
+        </w:rPr>
+        <w:t>le remplissage du formulaire</w:t>
+      </w:r>
+      <w:r>
+        <w:rPr>
+          <w:rFonts w:ascii="Gill Sans Light" w:hAnsi="Gill Sans Light" w:cs="Gill Sans Light"/>
+        </w:rPr>
+        <w:t xml:space="preserve"> est invalide, je m'attends à avoir un message d'erreur</w:t>
+      </w:r>
+      <w:r>
+        <w:rPr>
+          <w:rFonts w:ascii="Gill Sans Light" w:hAnsi="Gill Sans Light" w:cs="Gill Sans Light"/>
+        </w:rPr>
+        <w:t xml:space="preserve"> et </w:t>
+      </w:r>
+      <w:r>
+        <w:rPr>
+          <w:rFonts w:ascii="Gill Sans Light" w:hAnsi="Gill Sans Light" w:cs="Gill Sans Light"/>
+        </w:rPr>
+        <w:t>à</w:t>
+      </w:r>
+      <w:r>
+        <w:rPr>
+          <w:rFonts w:ascii="Gill Sans Light" w:hAnsi="Gill Sans Light" w:cs="Gill Sans Light"/>
+        </w:rPr>
+        <w:t xml:space="preserve"> </w:t>
+      </w:r>
+      <w:r>
+        <w:rPr>
+          <w:rFonts w:ascii="Gill Sans Light" w:hAnsi="Gill Sans Light" w:cs="Gill Sans Light"/>
+        </w:rPr>
+        <w:t xml:space="preserve">pouvoir réessayer de </w:t>
+      </w:r>
+      <w:r>
+        <w:rPr>
+          <w:rFonts w:ascii="Gill Sans Light" w:hAnsi="Gill Sans Light" w:cs="Gill Sans Light"/>
+        </w:rPr>
+        <w:t>remplir le formulaire.</w:t>
+      </w:r>
+    </w:p>
+    <w:p>
+      <w:pPr>
+        <w:jc w:val="both"/>
+        <w:rPr>
+          <w:rFonts w:ascii="Gill Sans Light" w:hAnsi="Gill Sans Light" w:cs="Gill Sans Light"/>
+        </w:rPr>
+      </w:pPr>
+    </w:p>
+    <w:p>
+      <w:pPr>
+        <w:jc w:val="both"/>
+        <w:rPr>
+          <w:rFonts w:ascii="Gill Sans Light" w:hAnsi="Gill Sans Light" w:cs="Gill Sans Light"/>
+        </w:rPr>
+      </w:pPr>
+    </w:p>
+    <w:p>
+      <w:pPr>
+        <w:jc w:val="both"/>
         <w:rPr>
           <w:rFonts w:ascii="Gill Sans Light" w:hAnsi="Gill Sans Light" w:cs="Gill Sans Light"/>
           <w:b/>
           <w:bCs/>
         </w:rPr>
-        <w:t>onnexion création de compte</w:t>
-      </w:r>
-    </w:p>
-    <w:p>
-      <w:pPr>
-        <w:jc w:val="both"/>
-        <w:rPr>
-          <w:rFonts w:ascii="Gill Sans Light" w:hAnsi="Gill Sans Light" w:cs="Gill Sans Light"/>
-        </w:rPr>
-      </w:pPr>
-    </w:p>
-    <w:p>
-      <w:pPr>
-        <w:jc w:val="both"/>
-        <w:rPr>
-          <w:rFonts w:ascii="Gill Sans Light" w:hAnsi="Gill Sans Light" w:cs="Gill Sans Light"/>
-        </w:rPr>
-      </w:pPr>
-      <w:r>
-        <w:rPr>
-          <w:rFonts w:ascii="Gill Sans Light" w:hAnsi="Gill Sans Light" w:cs="Gill Sans Light"/>
-        </w:rPr>
-        <w:t xml:space="preserve">En tant qu’utilisateur, je souhaite pouvoir </w:t>
-      </w:r>
-      <w:r>
-        <w:rPr>
-          <w:rFonts w:ascii="Gill Sans Light" w:hAnsi="Gill Sans Light" w:cs="Gill Sans Light"/>
-        </w:rPr>
-        <w:t>créer un compte utilisateur</w:t>
-      </w:r>
-      <w:r>
-        <w:rPr>
-          <w:rFonts w:ascii="Gill Sans Light" w:hAnsi="Gill Sans Light" w:cs="Gill Sans Light"/>
-        </w:rPr>
-        <w:t xml:space="preserve"> en utilisant mon email. Je m’attends à voir une</w:t>
-      </w:r>
-      <w:r>
-        <w:rPr>
-          <w:rFonts w:ascii="Gill Sans Light" w:hAnsi="Gill Sans Light" w:cs="Gill Sans Light"/>
-        </w:rPr>
-        <w:t xml:space="preserve"> section formulaire.</w:t>
-      </w:r>
-    </w:p>
-    <w:p>
-      <w:pPr>
-        <w:jc w:val="both"/>
-        <w:rPr>
-          <w:rFonts w:ascii="Gill Sans Light" w:hAnsi="Gill Sans Light" w:cs="Gill Sans Light"/>
-        </w:rPr>
-      </w:pPr>
-    </w:p>
-    <w:p>
-      <w:pPr>
-        <w:jc w:val="both"/>
-        <w:rPr>
-          <w:rFonts w:ascii="Gill Sans Light" w:hAnsi="Gill Sans Light" w:cs="Gill Sans Light"/>
-        </w:rPr>
-      </w:pPr>
-      <w:r>
-        <w:rPr>
-          <w:rFonts w:ascii="Gill Sans Light" w:hAnsi="Gill Sans Light" w:cs="Gill Sans Light"/>
-        </w:rPr>
-        <w:t xml:space="preserve">Lorsque </w:t>
-      </w:r>
-      <w:r>
-        <w:rPr>
-          <w:rFonts w:ascii="Gill Sans Light" w:hAnsi="Gill Sans Light" w:cs="Gill Sans Light"/>
-        </w:rPr>
-        <w:t>le remplissage du formulaire</w:t>
-      </w:r>
-      <w:r>
-        <w:rPr>
-          <w:rFonts w:ascii="Gill Sans Light" w:hAnsi="Gill Sans Light" w:cs="Gill Sans Light"/>
-        </w:rPr>
-        <w:t xml:space="preserve"> est valide, je m'attends à être redirigé vers </w:t>
-      </w:r>
-      <w:r>
-        <w:rPr>
-          <w:rFonts w:ascii="Gill Sans Light" w:hAnsi="Gill Sans Light" w:cs="Gill Sans Light"/>
-        </w:rPr>
-        <w:t>la page de connexion (page 1).</w:t>
-      </w:r>
-    </w:p>
-    <w:p>
-      <w:pPr>
-        <w:jc w:val="both"/>
-        <w:rPr>
-          <w:rFonts w:ascii="Gill Sans Light" w:hAnsi="Gill Sans Light" w:cs="Gill Sans Light"/>
-        </w:rPr>
-      </w:pPr>
-      <w:r>
-        <w:rPr>
-          <w:rFonts w:ascii="Gill Sans Light" w:hAnsi="Gill Sans Light" w:cs="Gill Sans Light"/>
-        </w:rPr>
-        <w:t xml:space="preserve">Lorsque </w:t>
-      </w:r>
-      <w:r>
-        <w:rPr>
-          <w:rFonts w:ascii="Gill Sans Light" w:hAnsi="Gill Sans Light" w:cs="Gill Sans Light"/>
-        </w:rPr>
-        <w:t>le remplissage du formulaire</w:t>
-      </w:r>
-      <w:r>
-        <w:rPr>
-          <w:rFonts w:ascii="Gill Sans Light" w:hAnsi="Gill Sans Light" w:cs="Gill Sans Light"/>
-        </w:rPr>
-        <w:t xml:space="preserve"> est invalide, je m'attends à avoir un message d'erreur</w:t>
-      </w:r>
-      <w:r>
-        <w:rPr>
-          <w:rFonts w:ascii="Gill Sans Light" w:hAnsi="Gill Sans Light" w:cs="Gill Sans Light"/>
-        </w:rPr>
-        <w:t xml:space="preserve"> et de </w:t>
-      </w:r>
-      <w:r>
-        <w:rPr>
-          <w:rFonts w:ascii="Gill Sans Light" w:hAnsi="Gill Sans Light" w:cs="Gill Sans Light"/>
-        </w:rPr>
-        <w:t xml:space="preserve">pouvoir réessayer de </w:t>
-      </w:r>
-      <w:r>
-        <w:rPr>
-          <w:rFonts w:ascii="Gill Sans Light" w:hAnsi="Gill Sans Light" w:cs="Gill Sans Light"/>
-        </w:rPr>
-        <w:t>remplir le formulaire.</w:t>
-      </w:r>
-    </w:p>
-    <w:p>
-      <w:pPr>
-        <w:jc w:val="both"/>
-        <w:rPr>
-          <w:rFonts w:ascii="Gill Sans Light" w:hAnsi="Gill Sans Light" w:cs="Gill Sans Light"/>
-        </w:rPr>
-      </w:pPr>
-    </w:p>
-    <w:p>
-      <w:pPr>
-        <w:jc w:val="both"/>
-        <w:rPr>
-          <w:rFonts w:ascii="Gill Sans Light" w:hAnsi="Gill Sans Light" w:cs="Gill Sans Light"/>
-        </w:rPr>
-      </w:pPr>
-    </w:p>
-    <w:p>
-      <w:pPr>
-        <w:jc w:val="both"/>
+      </w:pPr>
+      <w:r>
         <w:rPr>
           <w:rFonts w:ascii="Gill Sans Light" w:hAnsi="Gill Sans Light" w:cs="Gill Sans Light"/>
           <w:b/>
           <w:bCs/>
         </w:rPr>
-      </w:pPr>
+        <w:t>2</w:t>
+      </w:r>
       <w:r>
         <w:rPr>
           <w:rFonts w:ascii="Gill Sans Light" w:hAnsi="Gill Sans Light" w:cs="Gill Sans Light"/>
           <w:b/>
           <w:bCs/>
         </w:rPr>
-        <w:t>2</w:t>
+        <w:t xml:space="preserve">. </w:t>
       </w:r>
       <w:r>
         <w:rPr>
@@ -701,14 +677,6 @@
           <w:b/>
           <w:bCs/>
         </w:rPr>
-        <w:t xml:space="preserve">. </w:t>
-      </w:r>
-      <w:r>
-        <w:rPr>
-          <w:rFonts w:ascii="Gill Sans Light" w:hAnsi="Gill Sans Light" w:cs="Gill Sans Light"/>
-          <w:b/>
-          <w:bCs/>
-        </w:rPr>
         <w:t>Tableau de bord</w:t>
       </w:r>
     </w:p>
@@ -743,37 +711,7 @@
         <w:rPr>
           <w:rFonts w:ascii="Gill Sans Light" w:hAnsi="Gill Sans Light" w:cs="Gill Sans Light"/>
         </w:rPr>
-        <w:t xml:space="preserve">un </w:t>
-      </w:r>
-      <w:r>
-        <w:rPr>
-          <w:rFonts w:ascii="Gill Sans Light" w:hAnsi="Gill Sans Light" w:cs="Gill Sans Light"/>
-        </w:rPr>
-        <w:t>récapitulatif</w:t>
-      </w:r>
-      <w:r>
-        <w:rPr>
-          <w:rFonts w:ascii="Gill Sans Light" w:hAnsi="Gill Sans Light" w:cs="Gill Sans Light"/>
-        </w:rPr>
-        <w:t xml:space="preserve"> de toutes les informations </w:t>
-      </w:r>
-      <w:r>
-        <w:rPr>
-          <w:rFonts w:ascii="Gill Sans Light" w:hAnsi="Gill Sans Light" w:cs="Gill Sans Light"/>
-        </w:rPr>
-        <w:t>récentes</w:t>
-      </w:r>
-      <w:r>
-        <w:rPr>
-          <w:rFonts w:ascii="Gill Sans Light" w:hAnsi="Gill Sans Light" w:cs="Gill Sans Light"/>
-        </w:rPr>
-        <w:t xml:space="preserve"> et importantes en provenance des autres pages : chat, calendrier, gestion des </w:t>
-      </w:r>
-      <w:r>
-        <w:rPr>
-          <w:rFonts w:ascii="Gill Sans Light" w:hAnsi="Gill Sans Light" w:cs="Gill Sans Light"/>
-        </w:rPr>
-        <w:t>t</w:t>
+        <w:t>un récapitulatif de toutes les informations récentes et importantes en provenance des autres pages : chat, calendrier, gestion des t</w:t>
       </w:r>
       <w:r>
         <w:rPr>
@@ -785,13 +723,7 @@
         <w:rPr>
           <w:rFonts w:ascii="Gill Sans Light" w:hAnsi="Gill Sans Light" w:cs="Gill Sans Light"/>
         </w:rPr>
-        <w:t>ches</w:t>
-      </w:r>
-      <w:r>
-        <w:rPr>
-          <w:rFonts w:ascii="Gill Sans Light" w:hAnsi="Gill Sans Light" w:cs="Gill Sans Light"/>
-        </w:rPr>
-        <w:t>.</w:t>
+        <w:t>ches.</w:t>
       </w:r>
     </w:p>
     <w:p>
@@ -838,77 +770,35 @@
         <w:rPr>
           <w:rFonts w:ascii="Gill Sans Light" w:hAnsi="Gill Sans Light" w:cs="Gill Sans Light"/>
         </w:rPr>
+        <w:t xml:space="preserve"> récapitulatif des tâches (</w:t>
+      </w:r>
+      <w:proofErr w:type="spellStart"/>
+      <w:r>
+        <w:rPr>
+          <w:rFonts w:ascii="Gill Sans Light" w:hAnsi="Gill Sans Light" w:cs="Gill Sans Light"/>
+        </w:rPr>
+        <w:t>to-do</w:t>
+      </w:r>
+      <w:proofErr w:type="spellEnd"/>
+      <w:r>
+        <w:rPr>
+          <w:rFonts w:ascii="Gill Sans Light" w:hAnsi="Gill Sans Light" w:cs="Gill Sans Light"/>
+        </w:rPr>
         <w:t xml:space="preserve"> </w:t>
       </w:r>
-      <w:r>
-        <w:rPr>
-          <w:rFonts w:ascii="Gill Sans Light" w:hAnsi="Gill Sans Light" w:cs="Gill Sans Light"/>
-        </w:rPr>
-        <w:t>récapitulatif</w:t>
-      </w:r>
-      <w:r>
-        <w:rPr>
-          <w:rFonts w:ascii="Gill Sans Light" w:hAnsi="Gill Sans Light" w:cs="Gill Sans Light"/>
-        </w:rPr>
-        <w:t xml:space="preserve"> des </w:t>
-      </w:r>
-      <w:r>
-        <w:rPr>
-          <w:rFonts w:ascii="Gill Sans Light" w:hAnsi="Gill Sans Light" w:cs="Gill Sans Light"/>
-        </w:rPr>
-        <w:t>tâches</w:t>
-      </w:r>
-      <w:r>
-        <w:rPr>
-          <w:rFonts w:ascii="Gill Sans Light" w:hAnsi="Gill Sans Light" w:cs="Gill Sans Light"/>
-        </w:rPr>
-        <w:t xml:space="preserve"> (</w:t>
-      </w:r>
       <w:proofErr w:type="spellStart"/>
       <w:r>
         <w:rPr>
           <w:rFonts w:ascii="Gill Sans Light" w:hAnsi="Gill Sans Light" w:cs="Gill Sans Light"/>
         </w:rPr>
-        <w:t>to-do</w:t>
+        <w:t>list</w:t>
       </w:r>
       <w:proofErr w:type="spellEnd"/>
       <w:r>
         <w:rPr>
           <w:rFonts w:ascii="Gill Sans Light" w:hAnsi="Gill Sans Light" w:cs="Gill Sans Light"/>
         </w:rPr>
-        <w:t xml:space="preserve"> </w:t>
-      </w:r>
-      <w:proofErr w:type="spellStart"/>
-      <w:r>
-        <w:rPr>
-          <w:rFonts w:ascii="Gill Sans Light" w:hAnsi="Gill Sans Light" w:cs="Gill Sans Light"/>
-        </w:rPr>
-        <w:t>list</w:t>
-      </w:r>
-      <w:proofErr w:type="spellEnd"/>
-      <w:r>
-        <w:rPr>
-          <w:rFonts w:ascii="Gill Sans Light" w:hAnsi="Gill Sans Light" w:cs="Gill Sans Light"/>
-        </w:rPr>
-        <w:t xml:space="preserve">) issu de la page de </w:t>
-      </w:r>
-      <w:r>
-        <w:rPr>
-          <w:rFonts w:ascii="Gill Sans Light" w:hAnsi="Gill Sans Light" w:cs="Gill Sans Light"/>
-        </w:rPr>
-        <w:t>G</w:t>
-      </w:r>
-      <w:r>
-        <w:rPr>
-          <w:rFonts w:ascii="Gill Sans Light" w:hAnsi="Gill Sans Light" w:cs="Gill Sans Light"/>
-        </w:rPr>
-        <w:t xml:space="preserve">estion des </w:t>
-      </w:r>
-      <w:r>
-        <w:rPr>
-          <w:rFonts w:ascii="Gill Sans Light" w:hAnsi="Gill Sans Light" w:cs="Gill Sans Light"/>
-        </w:rPr>
-        <w:t>tâches (page 5.) ainsi qu’un lien vers la page de Gestion des tâches (page 5.)</w:t>
+        <w:t>) issu de la page de Gestion des tâches (page 5.) ainsi qu’un lien vers la page de Gestion des tâches (page 5.)</w:t>
       </w:r>
     </w:p>
     <w:p>
@@ -935,37 +825,7 @@
         <w:rPr>
           <w:rFonts w:ascii="Gill Sans Light" w:hAnsi="Gill Sans Light" w:cs="Gill Sans Light"/>
         </w:rPr>
-        <w:t xml:space="preserve"> liste des </w:t>
-      </w:r>
-      <w:r>
-        <w:rPr>
-          <w:rFonts w:ascii="Gill Sans Light" w:hAnsi="Gill Sans Light" w:cs="Gill Sans Light"/>
-        </w:rPr>
-        <w:t>évènements</w:t>
-      </w:r>
-      <w:r>
-        <w:rPr>
-          <w:rFonts w:ascii="Gill Sans Light" w:hAnsi="Gill Sans Light" w:cs="Gill Sans Light"/>
-        </w:rPr>
-        <w:t xml:space="preserve"> prochains</w:t>
-      </w:r>
-      <w:r>
-        <w:rPr>
-          <w:rFonts w:ascii="Gill Sans Light" w:hAnsi="Gill Sans Light" w:cs="Gill Sans Light"/>
-        </w:rPr>
-        <w:t xml:space="preserve"> </w:t>
-      </w:r>
-      <w:r>
-        <w:rPr>
-          <w:rFonts w:ascii="Gill Sans Light" w:hAnsi="Gill Sans Light" w:cs="Gill Sans Light"/>
-        </w:rPr>
-        <w:t>issue de la page Calendrier</w:t>
-      </w:r>
-      <w:r>
-        <w:rPr>
-          <w:rFonts w:ascii="Gill Sans Light" w:hAnsi="Gill Sans Light" w:cs="Gill Sans Light"/>
-        </w:rPr>
-        <w:t xml:space="preserve"> (page </w:t>
+        <w:t xml:space="preserve"> liste des évènements prochains issue de la page Calendrier (page </w:t>
       </w:r>
       <w:r>
         <w:rPr>
@@ -1058,120 +918,790 @@
         <w:jc w:val="both"/>
         <w:rPr>
           <w:rFonts w:ascii="Gill Sans Light" w:hAnsi="Gill Sans Light" w:cs="Gill Sans Light"/>
-        </w:rPr>
-      </w:pPr>
-    </w:p>
-    <w:p>
-      <w:pPr>
-        <w:jc w:val="both"/>
-        <w:rPr>
-          <w:rFonts w:ascii="Gill Sans Light" w:hAnsi="Gill Sans Light" w:cs="Gill Sans Light"/>
-        </w:rPr>
-      </w:pPr>
-    </w:p>
-    <w:p>
-      <w:pPr>
-        <w:jc w:val="both"/>
-        <w:rPr>
-          <w:rFonts w:ascii="Gill Sans Light" w:hAnsi="Gill Sans Light" w:cs="Gill Sans Light"/>
-        </w:rPr>
-      </w:pPr>
-    </w:p>
-    <w:p>
-      <w:pPr>
-        <w:jc w:val="both"/>
-        <w:rPr>
-          <w:rFonts w:ascii="Gill Sans Light" w:hAnsi="Gill Sans Light" w:cs="Gill Sans Light"/>
-        </w:rPr>
-      </w:pPr>
-    </w:p>
-    <w:p>
-      <w:pPr>
-        <w:jc w:val="both"/>
-        <w:rPr>
-          <w:rFonts w:ascii="Gill Sans Light" w:hAnsi="Gill Sans Light" w:cs="Gill Sans Light"/>
-        </w:rPr>
-      </w:pPr>
-    </w:p>
-    <w:p>
-      <w:pPr>
-        <w:jc w:val="both"/>
-        <w:rPr>
-          <w:rFonts w:ascii="Gill Sans Light" w:hAnsi="Gill Sans Light" w:cs="Gill Sans Light"/>
-        </w:rPr>
-      </w:pPr>
-    </w:p>
-    <w:p>
-      <w:pPr>
-        <w:jc w:val="both"/>
-        <w:rPr>
-          <w:rFonts w:ascii="Gill Sans Light" w:hAnsi="Gill Sans Light" w:cs="Gill Sans Light"/>
-        </w:rPr>
-      </w:pPr>
-    </w:p>
-    <w:p>
-      <w:pPr>
-        <w:jc w:val="both"/>
-        <w:rPr>
-          <w:rFonts w:ascii="Gill Sans Light" w:hAnsi="Gill Sans Light" w:cs="Gill Sans Light"/>
-        </w:rPr>
-      </w:pPr>
-    </w:p>
-    <w:p>
-      <w:pPr>
-        <w:jc w:val="both"/>
-        <w:rPr>
-          <w:rFonts w:ascii="Gill Sans Light" w:hAnsi="Gill Sans Light" w:cs="Gill Sans Light"/>
-        </w:rPr>
-      </w:pPr>
-    </w:p>
-    <w:p>
-      <w:pPr>
-        <w:jc w:val="both"/>
-        <w:rPr>
-          <w:rFonts w:ascii="Gill Sans Light" w:hAnsi="Gill Sans Light" w:cs="Gill Sans Light"/>
-        </w:rPr>
-      </w:pPr>
-    </w:p>
-    <w:p>
-      <w:pPr>
-        <w:jc w:val="both"/>
-        <w:rPr>
-          <w:rFonts w:ascii="Gill Sans Light" w:hAnsi="Gill Sans Light" w:cs="Gill Sans Light"/>
-        </w:rPr>
-      </w:pPr>
-    </w:p>
-    <w:p>
-      <w:pPr>
-        <w:jc w:val="both"/>
-        <w:rPr>
-          <w:rFonts w:ascii="Gill Sans Light" w:hAnsi="Gill Sans Light" w:cs="Gill Sans Light"/>
-        </w:rPr>
-      </w:pPr>
+          <w:b/>
+          <w:bCs/>
+        </w:rPr>
+      </w:pPr>
+      <w:r>
+        <w:rPr>
+          <w:rFonts w:ascii="Gill Sans Light" w:hAnsi="Gill Sans Light" w:cs="Gill Sans Light"/>
+          <w:b/>
+          <w:bCs/>
+        </w:rPr>
+        <w:lastRenderedPageBreak/>
+        <w:t>3.</w:t>
+      </w:r>
+      <w:r>
+        <w:rPr>
+          <w:rFonts w:ascii="Gill Sans Light" w:hAnsi="Gill Sans Light" w:cs="Gill Sans Light"/>
+          <w:b/>
+          <w:bCs/>
+        </w:rPr>
+        <w:t xml:space="preserve"> </w:t>
+      </w:r>
+      <w:r>
+        <w:rPr>
+          <w:rFonts w:ascii="Gill Sans Light" w:hAnsi="Gill Sans Light" w:cs="Gill Sans Light"/>
+          <w:b/>
+          <w:bCs/>
+        </w:rPr>
+        <w:t>Chat</w:t>
+      </w:r>
+    </w:p>
+    <w:p>
+      <w:pPr>
+        <w:jc w:val="both"/>
+        <w:rPr>
+          <w:rFonts w:ascii="Gill Sans Light" w:hAnsi="Gill Sans Light" w:cs="Gill Sans Light"/>
+        </w:rPr>
+      </w:pPr>
+    </w:p>
+    <w:p>
+      <w:pPr>
+        <w:jc w:val="both"/>
+        <w:rPr>
+          <w:rFonts w:ascii="Gill Sans Light" w:hAnsi="Gill Sans Light" w:cs="Gill Sans Light"/>
+        </w:rPr>
+      </w:pPr>
+      <w:r>
+        <w:rPr>
+          <w:rFonts w:ascii="Gill Sans Light" w:hAnsi="Gill Sans Light" w:cs="Gill Sans Light"/>
+        </w:rPr>
+        <w:t xml:space="preserve">En tant qu’utilisateur, je souhaite </w:t>
+      </w:r>
+      <w:r>
+        <w:rPr>
+          <w:rFonts w:ascii="Gill Sans Light" w:hAnsi="Gill Sans Light" w:cs="Gill Sans Light"/>
+        </w:rPr>
+        <w:t>disposer d’</w:t>
+      </w:r>
+      <w:r>
+        <w:rPr>
+          <w:rFonts w:ascii="Gill Sans Light" w:hAnsi="Gill Sans Light" w:cs="Gill Sans Light"/>
+        </w:rPr>
+        <w:t>une page de chat classique</w:t>
+      </w:r>
+      <w:r>
+        <w:rPr>
+          <w:rFonts w:ascii="Gill Sans Light" w:hAnsi="Gill Sans Light" w:cs="Gill Sans Light"/>
+        </w:rPr>
+        <w:t>.</w:t>
+      </w:r>
+    </w:p>
+    <w:p>
+      <w:pPr>
+        <w:jc w:val="both"/>
+        <w:rPr>
+          <w:rFonts w:ascii="Gill Sans Light" w:hAnsi="Gill Sans Light" w:cs="Gill Sans Light"/>
+        </w:rPr>
+      </w:pPr>
+      <w:r>
+        <w:rPr>
+          <w:rFonts w:ascii="Gill Sans Light" w:hAnsi="Gill Sans Light" w:cs="Gill Sans Light"/>
+        </w:rPr>
+        <w:t xml:space="preserve">Je m’attends à </w:t>
+      </w:r>
+      <w:r>
+        <w:rPr>
+          <w:rFonts w:ascii="Gill Sans Light" w:hAnsi="Gill Sans Light" w:cs="Gill Sans Light"/>
+        </w:rPr>
+        <w:t>pouvoir :</w:t>
+      </w:r>
     </w:p>
     <w:p>
       <w:pPr>
         <w:pStyle w:val="Paragraphedeliste"/>
-        <w:jc w:val="both"/>
-        <w:rPr>
-          <w:rFonts w:ascii="Gill Sans Light" w:hAnsi="Gill Sans Light" w:cs="Gill Sans Light"/>
-        </w:rPr>
-      </w:pPr>
+        <w:numPr>
+          <w:ilvl w:val="0"/>
+          <w:numId w:val="6"/>
+        </w:numPr>
+        <w:jc w:val="both"/>
+        <w:rPr>
+          <w:rFonts w:ascii="Gill Sans Light" w:hAnsi="Gill Sans Light" w:cs="Gill Sans Light"/>
+        </w:rPr>
+      </w:pPr>
+      <w:r>
+        <w:rPr>
+          <w:rFonts w:ascii="Gill Sans Light" w:hAnsi="Gill Sans Light" w:cs="Gill Sans Light"/>
+        </w:rPr>
+        <w:t>Échanger</w:t>
+      </w:r>
+      <w:r>
+        <w:rPr>
+          <w:rFonts w:ascii="Gill Sans Light" w:hAnsi="Gill Sans Light" w:cs="Gill Sans Light"/>
+        </w:rPr>
+        <w:t xml:space="preserve"> de manière instantanée avec mon élève/tuteur</w:t>
+      </w:r>
     </w:p>
     <w:p>
       <w:pPr>
         <w:pStyle w:val="Paragraphedeliste"/>
-        <w:jc w:val="both"/>
-        <w:rPr>
-          <w:rFonts w:ascii="Gill Sans Light" w:hAnsi="Gill Sans Light" w:cs="Gill Sans Light" w:hint="cs"/>
-        </w:rPr>
-      </w:pPr>
-    </w:p>
-    <w:p>
-      <w:pPr>
-        <w:jc w:val="both"/>
-        <w:rPr>
-          <w:rFonts w:ascii="Gill Sans Light" w:hAnsi="Gill Sans Light" w:cs="Gill Sans Light" w:hint="cs"/>
+        <w:numPr>
+          <w:ilvl w:val="0"/>
+          <w:numId w:val="6"/>
+        </w:numPr>
+        <w:jc w:val="both"/>
+        <w:rPr>
+          <w:rFonts w:ascii="Gill Sans Light" w:hAnsi="Gill Sans Light" w:cs="Gill Sans Light"/>
+        </w:rPr>
+      </w:pPr>
+      <w:r>
+        <w:rPr>
+          <w:rFonts w:ascii="Gill Sans Light" w:hAnsi="Gill Sans Light" w:cs="Gill Sans Light"/>
+        </w:rPr>
+        <w:t>A</w:t>
+      </w:r>
+      <w:r>
+        <w:rPr>
+          <w:rFonts w:ascii="Gill Sans Light" w:hAnsi="Gill Sans Light" w:cs="Gill Sans Light"/>
+        </w:rPr>
+        <w:t>ccéde</w:t>
+      </w:r>
+      <w:r>
+        <w:rPr>
+          <w:rFonts w:ascii="Gill Sans Light" w:hAnsi="Gill Sans Light" w:cs="Gill Sans Light"/>
+        </w:rPr>
+        <w:t xml:space="preserve">r </w:t>
+      </w:r>
+      <w:r>
+        <w:rPr>
+          <w:rFonts w:ascii="Gill Sans Light" w:hAnsi="Gill Sans Light" w:cs="Gill Sans Light"/>
+        </w:rPr>
+        <w:t>à l’historique des conversations</w:t>
+      </w:r>
+    </w:p>
+    <w:p>
+      <w:pPr>
+        <w:pStyle w:val="Paragraphedeliste"/>
+        <w:numPr>
+          <w:ilvl w:val="0"/>
+          <w:numId w:val="6"/>
+        </w:numPr>
+        <w:jc w:val="both"/>
+        <w:rPr>
+          <w:rFonts w:ascii="Gill Sans Light" w:hAnsi="Gill Sans Light" w:cs="Gill Sans Light"/>
+        </w:rPr>
+      </w:pPr>
+      <w:r>
+        <w:rPr>
+          <w:rFonts w:ascii="Gill Sans Light" w:hAnsi="Gill Sans Light" w:cs="Gill Sans Light"/>
+        </w:rPr>
+        <w:t>A</w:t>
+      </w:r>
+      <w:r>
+        <w:rPr>
+          <w:rFonts w:ascii="Gill Sans Light" w:hAnsi="Gill Sans Light" w:cs="Gill Sans Light"/>
+        </w:rPr>
+        <w:t xml:space="preserve">jouter ou supprimer un contact </w:t>
+      </w:r>
+    </w:p>
+    <w:p>
+      <w:pPr>
+        <w:jc w:val="both"/>
+        <w:rPr>
+          <w:rFonts w:ascii="Gill Sans Light" w:hAnsi="Gill Sans Light" w:cs="Gill Sans Light"/>
+        </w:rPr>
+      </w:pPr>
+    </w:p>
+    <w:p>
+      <w:pPr>
+        <w:jc w:val="both"/>
+        <w:rPr>
+          <w:rFonts w:ascii="Gill Sans Light" w:hAnsi="Gill Sans Light" w:cs="Gill Sans Light"/>
+        </w:rPr>
+      </w:pPr>
+    </w:p>
+    <w:p>
+      <w:pPr>
+        <w:jc w:val="both"/>
+        <w:rPr>
+          <w:rFonts w:ascii="Gill Sans Light" w:hAnsi="Gill Sans Light" w:cs="Gill Sans Light"/>
+          <w:b/>
+          <w:bCs/>
+        </w:rPr>
+      </w:pPr>
+      <w:r>
+        <w:rPr>
+          <w:rFonts w:ascii="Gill Sans Light" w:hAnsi="Gill Sans Light" w:cs="Gill Sans Light"/>
+          <w:b/>
+          <w:bCs/>
+        </w:rPr>
+        <w:t>4</w:t>
+      </w:r>
+      <w:r>
+        <w:rPr>
+          <w:rFonts w:ascii="Gill Sans Light" w:hAnsi="Gill Sans Light" w:cs="Gill Sans Light"/>
+          <w:b/>
+          <w:bCs/>
+        </w:rPr>
+        <w:t>. C</w:t>
+      </w:r>
+      <w:r>
+        <w:rPr>
+          <w:rFonts w:ascii="Gill Sans Light" w:hAnsi="Gill Sans Light" w:cs="Gill Sans Light"/>
+          <w:b/>
+          <w:bCs/>
+        </w:rPr>
+        <w:t>alendrier</w:t>
+      </w:r>
+    </w:p>
+    <w:p>
+      <w:pPr>
+        <w:jc w:val="both"/>
+        <w:rPr>
+          <w:rFonts w:ascii="Gill Sans Light" w:hAnsi="Gill Sans Light" w:cs="Gill Sans Light"/>
+        </w:rPr>
+      </w:pPr>
+    </w:p>
+    <w:p>
+      <w:pPr>
+        <w:jc w:val="both"/>
+        <w:rPr>
+          <w:rFonts w:ascii="Gill Sans Light" w:hAnsi="Gill Sans Light" w:cs="Gill Sans Light"/>
+        </w:rPr>
+      </w:pPr>
+      <w:r>
+        <w:rPr>
+          <w:rFonts w:ascii="Gill Sans Light" w:hAnsi="Gill Sans Light" w:cs="Gill Sans Light"/>
+        </w:rPr>
+        <w:t xml:space="preserve">En tant qu’utilisateur, je souhaite disposer </w:t>
+      </w:r>
+      <w:r>
+        <w:rPr>
+          <w:rFonts w:ascii="Gill Sans Light" w:hAnsi="Gill Sans Light" w:cs="Gill Sans Light"/>
+        </w:rPr>
+        <w:t>une page de calendrier classique</w:t>
+      </w:r>
+      <w:r>
+        <w:rPr>
+          <w:rFonts w:ascii="Gill Sans Light" w:hAnsi="Gill Sans Light" w:cs="Gill Sans Light"/>
+        </w:rPr>
+        <w:t>.</w:t>
+      </w:r>
+      <w:r>
+        <w:rPr>
+          <w:rFonts w:ascii="Gill Sans Light" w:hAnsi="Gill Sans Light" w:cs="Gill Sans Light"/>
+        </w:rPr>
+        <w:t xml:space="preserve"> </w:t>
+      </w:r>
+    </w:p>
+    <w:p>
+      <w:pPr>
+        <w:jc w:val="both"/>
+        <w:rPr>
+          <w:rFonts w:ascii="Gill Sans Light" w:hAnsi="Gill Sans Light" w:cs="Gill Sans Light"/>
+        </w:rPr>
+      </w:pPr>
+      <w:r>
+        <w:rPr>
+          <w:rFonts w:ascii="Gill Sans Light" w:hAnsi="Gill Sans Light" w:cs="Gill Sans Light"/>
+        </w:rPr>
+        <w:t xml:space="preserve">Je m’attends à </w:t>
+      </w:r>
+      <w:r>
+        <w:rPr>
+          <w:rFonts w:ascii="Gill Sans Light" w:hAnsi="Gill Sans Light" w:cs="Gill Sans Light"/>
+        </w:rPr>
+        <w:t>pouvoir consulter</w:t>
+      </w:r>
+      <w:r>
+        <w:rPr>
+          <w:rFonts w:ascii="Gill Sans Light" w:hAnsi="Gill Sans Light" w:cs="Gill Sans Light"/>
+        </w:rPr>
+        <w:t> </w:t>
+      </w:r>
+      <w:r>
+        <w:rPr>
+          <w:rFonts w:ascii="Gill Sans Light" w:hAnsi="Gill Sans Light" w:cs="Gill Sans Light"/>
+        </w:rPr>
+        <w:t xml:space="preserve">mes </w:t>
+      </w:r>
+      <w:r>
+        <w:rPr>
+          <w:rFonts w:ascii="Gill Sans Light" w:hAnsi="Gill Sans Light" w:cs="Gill Sans Light"/>
+        </w:rPr>
+        <w:t>différents évènements et rendez-vous</w:t>
+      </w:r>
+      <w:r>
+        <w:rPr>
+          <w:rFonts w:ascii="Gill Sans Light" w:hAnsi="Gill Sans Light" w:cs="Gill Sans Light"/>
+        </w:rPr>
+        <w:t>.</w:t>
+      </w:r>
+    </w:p>
+    <w:p>
+      <w:pPr>
+        <w:jc w:val="both"/>
+        <w:rPr>
+          <w:rFonts w:ascii="Gill Sans Light" w:hAnsi="Gill Sans Light" w:cs="Gill Sans Light"/>
+        </w:rPr>
+      </w:pPr>
+    </w:p>
+    <w:p>
+      <w:pPr>
+        <w:jc w:val="both"/>
+        <w:rPr>
+          <w:rFonts w:ascii="Gill Sans Light" w:hAnsi="Gill Sans Light" w:cs="Gill Sans Light"/>
+        </w:rPr>
+      </w:pPr>
+    </w:p>
+    <w:p>
+      <w:pPr>
+        <w:jc w:val="both"/>
+        <w:rPr>
+          <w:rFonts w:ascii="Gill Sans Light" w:hAnsi="Gill Sans Light" w:cs="Gill Sans Light"/>
+        </w:rPr>
+      </w:pPr>
+    </w:p>
+    <w:p>
+      <w:pPr>
+        <w:jc w:val="both"/>
+        <w:rPr>
+          <w:rFonts w:ascii="Gill Sans Light" w:hAnsi="Gill Sans Light" w:cs="Gill Sans Light"/>
+          <w:b/>
+          <w:bCs/>
+        </w:rPr>
+      </w:pPr>
+      <w:r>
+        <w:rPr>
+          <w:rFonts w:ascii="Gill Sans Light" w:hAnsi="Gill Sans Light" w:cs="Gill Sans Light"/>
+          <w:b/>
+          <w:bCs/>
+        </w:rPr>
+        <w:t>5.</w:t>
+      </w:r>
+      <w:r>
+        <w:rPr>
+          <w:rFonts w:ascii="Gill Sans Light" w:hAnsi="Gill Sans Light" w:cs="Gill Sans Light"/>
+          <w:b/>
+          <w:bCs/>
+        </w:rPr>
+        <w:t xml:space="preserve"> </w:t>
+      </w:r>
+      <w:r>
+        <w:rPr>
+          <w:rFonts w:ascii="Gill Sans Light" w:hAnsi="Gill Sans Light" w:cs="Gill Sans Light"/>
+          <w:b/>
+          <w:bCs/>
+        </w:rPr>
+        <w:t>G</w:t>
+      </w:r>
+      <w:r>
+        <w:rPr>
+          <w:rFonts w:ascii="Gill Sans Light" w:hAnsi="Gill Sans Light" w:cs="Gill Sans Light"/>
+          <w:b/>
+          <w:bCs/>
+        </w:rPr>
+        <w:t>estion de tâches</w:t>
+      </w:r>
+    </w:p>
+    <w:p>
+      <w:pPr>
+        <w:jc w:val="both"/>
+        <w:rPr>
+          <w:rFonts w:ascii="Gill Sans Light" w:hAnsi="Gill Sans Light" w:cs="Gill Sans Light"/>
+        </w:rPr>
+      </w:pPr>
+    </w:p>
+    <w:p>
+      <w:pPr>
+        <w:jc w:val="both"/>
+        <w:rPr>
+          <w:rFonts w:ascii="Gill Sans Light" w:hAnsi="Gill Sans Light" w:cs="Gill Sans Light"/>
+        </w:rPr>
+      </w:pPr>
+      <w:r>
+        <w:rPr>
+          <w:rFonts w:ascii="Gill Sans Light" w:hAnsi="Gill Sans Light" w:cs="Gill Sans Light"/>
+        </w:rPr>
+        <w:t>En tant qu’</w:t>
+      </w:r>
+      <w:r>
+        <w:rPr>
+          <w:rFonts w:ascii="Gill Sans Light" w:hAnsi="Gill Sans Light" w:cs="Gill Sans Light"/>
+        </w:rPr>
+        <w:t>élève</w:t>
+      </w:r>
+      <w:r>
+        <w:rPr>
+          <w:rFonts w:ascii="Gill Sans Light" w:hAnsi="Gill Sans Light" w:cs="Gill Sans Light"/>
+        </w:rPr>
+        <w:t xml:space="preserve">, je souhaite pouvoir créer </w:t>
+      </w:r>
+      <w:r>
+        <w:rPr>
+          <w:rFonts w:ascii="Gill Sans Light" w:hAnsi="Gill Sans Light" w:cs="Gill Sans Light"/>
+        </w:rPr>
+        <w:t>des tâches pour moi-m</w:t>
+      </w:r>
+      <w:r>
+        <w:rPr>
+          <w:rFonts w:ascii="Gill Sans Light" w:hAnsi="Gill Sans Light" w:cs="Gill Sans Light"/>
+        </w:rPr>
+        <w:t xml:space="preserve">ême. </w:t>
+      </w:r>
+      <w:r>
+        <w:rPr>
+          <w:rFonts w:ascii="Gill Sans Light" w:hAnsi="Gill Sans Light" w:cs="Gill Sans Light"/>
+        </w:rPr>
+        <w:t>Je m’attends à voir une section formulaire</w:t>
+      </w:r>
+      <w:r>
+        <w:rPr>
+          <w:rFonts w:ascii="Gill Sans Light" w:hAnsi="Gill Sans Light" w:cs="Gill Sans Light"/>
+        </w:rPr>
+        <w:t xml:space="preserve"> ainsi qu’un lien vers la page Calendrier (page 4.).</w:t>
+      </w:r>
+    </w:p>
+    <w:p>
+      <w:pPr>
+        <w:jc w:val="both"/>
+        <w:rPr>
+          <w:rFonts w:ascii="Gill Sans Light" w:hAnsi="Gill Sans Light" w:cs="Gill Sans Light"/>
+        </w:rPr>
+      </w:pPr>
+    </w:p>
+    <w:p>
+      <w:pPr>
+        <w:jc w:val="both"/>
+        <w:rPr>
+          <w:rFonts w:ascii="Gill Sans Light" w:hAnsi="Gill Sans Light" w:cs="Gill Sans Light"/>
+        </w:rPr>
+      </w:pPr>
+      <w:r>
+        <w:rPr>
+          <w:rFonts w:ascii="Gill Sans Light" w:hAnsi="Gill Sans Light" w:cs="Gill Sans Light"/>
+        </w:rPr>
+        <w:t xml:space="preserve">Lorsque </w:t>
+      </w:r>
+      <w:r>
+        <w:rPr>
+          <w:rFonts w:ascii="Gill Sans Light" w:hAnsi="Gill Sans Light" w:cs="Gill Sans Light"/>
+        </w:rPr>
+        <w:t>le remplissage du formulaire</w:t>
+      </w:r>
+      <w:r>
+        <w:rPr>
+          <w:rFonts w:ascii="Gill Sans Light" w:hAnsi="Gill Sans Light" w:cs="Gill Sans Light"/>
+        </w:rPr>
+        <w:t xml:space="preserve"> est valide, je m'attends à </w:t>
+      </w:r>
+      <w:r>
+        <w:rPr>
+          <w:rFonts w:ascii="Gill Sans Light" w:hAnsi="Gill Sans Light" w:cs="Gill Sans Light"/>
+        </w:rPr>
+        <w:t>avoir un message de validité et pouvoir créer une nouvelle tâche en remplissant à nouveau le formulaire.</w:t>
+      </w:r>
+    </w:p>
+    <w:p>
+      <w:pPr>
+        <w:jc w:val="both"/>
+        <w:rPr>
+          <w:rFonts w:ascii="Gill Sans Light" w:hAnsi="Gill Sans Light" w:cs="Gill Sans Light"/>
+        </w:rPr>
+      </w:pPr>
+      <w:r>
+        <w:rPr>
+          <w:rFonts w:ascii="Gill Sans Light" w:hAnsi="Gill Sans Light" w:cs="Gill Sans Light"/>
+        </w:rPr>
+        <w:t xml:space="preserve">Lorsque </w:t>
+      </w:r>
+      <w:r>
+        <w:rPr>
+          <w:rFonts w:ascii="Gill Sans Light" w:hAnsi="Gill Sans Light" w:cs="Gill Sans Light"/>
+        </w:rPr>
+        <w:t>le remplissage du formulaire</w:t>
+      </w:r>
+      <w:r>
+        <w:rPr>
+          <w:rFonts w:ascii="Gill Sans Light" w:hAnsi="Gill Sans Light" w:cs="Gill Sans Light"/>
+        </w:rPr>
+        <w:t xml:space="preserve"> est invalide, je m'attends à avoir un message d'erreur</w:t>
+      </w:r>
+      <w:r>
+        <w:rPr>
+          <w:rFonts w:ascii="Gill Sans Light" w:hAnsi="Gill Sans Light" w:cs="Gill Sans Light"/>
+        </w:rPr>
+        <w:t xml:space="preserve"> et à </w:t>
+      </w:r>
+      <w:r>
+        <w:rPr>
+          <w:rFonts w:ascii="Gill Sans Light" w:hAnsi="Gill Sans Light" w:cs="Gill Sans Light"/>
+        </w:rPr>
+        <w:t xml:space="preserve">pouvoir réessayer de </w:t>
+      </w:r>
+      <w:r>
+        <w:rPr>
+          <w:rFonts w:ascii="Gill Sans Light" w:hAnsi="Gill Sans Light" w:cs="Gill Sans Light"/>
+        </w:rPr>
+        <w:t>remplir le formulaire.</w:t>
+      </w:r>
+    </w:p>
+    <w:p>
+      <w:pPr>
+        <w:jc w:val="both"/>
+        <w:rPr>
+          <w:rFonts w:ascii="Gill Sans Light" w:hAnsi="Gill Sans Light" w:cs="Gill Sans Light"/>
+        </w:rPr>
+      </w:pPr>
+    </w:p>
+    <w:p>
+      <w:pPr>
+        <w:jc w:val="both"/>
+        <w:rPr>
+          <w:rFonts w:ascii="Gill Sans Light" w:hAnsi="Gill Sans Light" w:cs="Gill Sans Light"/>
+        </w:rPr>
+      </w:pPr>
+    </w:p>
+    <w:p>
+      <w:pPr>
+        <w:jc w:val="both"/>
+        <w:rPr>
+          <w:rFonts w:ascii="Gill Sans Light" w:hAnsi="Gill Sans Light" w:cs="Gill Sans Light"/>
+        </w:rPr>
+      </w:pPr>
+      <w:r>
+        <w:rPr>
+          <w:rFonts w:ascii="Gill Sans Light" w:hAnsi="Gill Sans Light" w:cs="Gill Sans Light"/>
+        </w:rPr>
+        <w:t xml:space="preserve">En tant </w:t>
+      </w:r>
+      <w:r>
+        <w:rPr>
+          <w:rFonts w:ascii="Gill Sans Light" w:hAnsi="Gill Sans Light" w:cs="Gill Sans Light"/>
+        </w:rPr>
+        <w:t>que tuteur</w:t>
+      </w:r>
+      <w:r>
+        <w:rPr>
+          <w:rFonts w:ascii="Gill Sans Light" w:hAnsi="Gill Sans Light" w:cs="Gill Sans Light"/>
+        </w:rPr>
+        <w:t>, je souhaite pouvoir créer des tâches pour moi-même</w:t>
+      </w:r>
+      <w:r>
+        <w:rPr>
+          <w:rFonts w:ascii="Gill Sans Light" w:hAnsi="Gill Sans Light" w:cs="Gill Sans Light"/>
+        </w:rPr>
+        <w:t xml:space="preserve"> et pour les élèves que je suis</w:t>
+      </w:r>
+      <w:r>
+        <w:rPr>
+          <w:rFonts w:ascii="Gill Sans Light" w:hAnsi="Gill Sans Light" w:cs="Gill Sans Light"/>
+        </w:rPr>
+        <w:t>. Je m’attends à voir une section formulaire ainsi qu’un lien vers la page Calendrier (page 4.).</w:t>
+      </w:r>
+    </w:p>
+    <w:p>
+      <w:pPr>
+        <w:jc w:val="both"/>
+        <w:rPr>
+          <w:rFonts w:ascii="Gill Sans Light" w:hAnsi="Gill Sans Light" w:cs="Gill Sans Light"/>
+        </w:rPr>
+      </w:pPr>
+    </w:p>
+    <w:p>
+      <w:pPr>
+        <w:jc w:val="both"/>
+        <w:rPr>
+          <w:rFonts w:ascii="Gill Sans Light" w:hAnsi="Gill Sans Light" w:cs="Gill Sans Light"/>
+        </w:rPr>
+      </w:pPr>
+      <w:r>
+        <w:rPr>
+          <w:rFonts w:ascii="Gill Sans Light" w:hAnsi="Gill Sans Light" w:cs="Gill Sans Light"/>
+        </w:rPr>
+        <w:t xml:space="preserve">Lorsque </w:t>
+      </w:r>
+      <w:r>
+        <w:rPr>
+          <w:rFonts w:ascii="Gill Sans Light" w:hAnsi="Gill Sans Light" w:cs="Gill Sans Light"/>
+        </w:rPr>
+        <w:t>le remplissage du formulaire</w:t>
+      </w:r>
+      <w:r>
+        <w:rPr>
+          <w:rFonts w:ascii="Gill Sans Light" w:hAnsi="Gill Sans Light" w:cs="Gill Sans Light"/>
+        </w:rPr>
+        <w:t xml:space="preserve"> est valide, je m'attends à </w:t>
+      </w:r>
+      <w:r>
+        <w:rPr>
+          <w:rFonts w:ascii="Gill Sans Light" w:hAnsi="Gill Sans Light" w:cs="Gill Sans Light"/>
+        </w:rPr>
+        <w:t>avoir un message de validité et pouvoir créer une nouvelle tâche en remplissant à nouveau le formulaire.</w:t>
+      </w:r>
+    </w:p>
+    <w:p>
+      <w:pPr>
+        <w:jc w:val="both"/>
+        <w:rPr>
+          <w:rFonts w:ascii="Gill Sans Light" w:hAnsi="Gill Sans Light" w:cs="Gill Sans Light"/>
+        </w:rPr>
+      </w:pPr>
+      <w:r>
+        <w:rPr>
+          <w:rFonts w:ascii="Gill Sans Light" w:hAnsi="Gill Sans Light" w:cs="Gill Sans Light"/>
+        </w:rPr>
+        <w:t xml:space="preserve">Lorsque </w:t>
+      </w:r>
+      <w:r>
+        <w:rPr>
+          <w:rFonts w:ascii="Gill Sans Light" w:hAnsi="Gill Sans Light" w:cs="Gill Sans Light"/>
+        </w:rPr>
+        <w:t>le remplissage du formulaire</w:t>
+      </w:r>
+      <w:r>
+        <w:rPr>
+          <w:rFonts w:ascii="Gill Sans Light" w:hAnsi="Gill Sans Light" w:cs="Gill Sans Light"/>
+        </w:rPr>
+        <w:t xml:space="preserve"> est invalide, je m'attends à avoir un message d'erreur</w:t>
+      </w:r>
+      <w:r>
+        <w:rPr>
+          <w:rFonts w:ascii="Gill Sans Light" w:hAnsi="Gill Sans Light" w:cs="Gill Sans Light"/>
+        </w:rPr>
+        <w:t xml:space="preserve"> et à </w:t>
+      </w:r>
+      <w:r>
+        <w:rPr>
+          <w:rFonts w:ascii="Gill Sans Light" w:hAnsi="Gill Sans Light" w:cs="Gill Sans Light"/>
+        </w:rPr>
+        <w:t xml:space="preserve">pouvoir réessayer de </w:t>
+      </w:r>
+      <w:r>
+        <w:rPr>
+          <w:rFonts w:ascii="Gill Sans Light" w:hAnsi="Gill Sans Light" w:cs="Gill Sans Light"/>
+        </w:rPr>
+        <w:t>remplir le formulaire.</w:t>
+      </w:r>
+    </w:p>
+    <w:p>
+      <w:pPr>
+        <w:jc w:val="both"/>
+        <w:rPr>
+          <w:rFonts w:ascii="Gill Sans Light" w:hAnsi="Gill Sans Light" w:cs="Gill Sans Light"/>
+        </w:rPr>
+      </w:pPr>
+    </w:p>
+    <w:p>
+      <w:pPr>
+        <w:jc w:val="both"/>
+        <w:rPr>
+          <w:rFonts w:ascii="Gill Sans Light" w:hAnsi="Gill Sans Light" w:cs="Gill Sans Light"/>
+        </w:rPr>
+      </w:pPr>
+    </w:p>
+    <w:p>
+      <w:pPr>
+        <w:jc w:val="both"/>
+        <w:rPr>
+          <w:rFonts w:ascii="Gill Sans Light" w:hAnsi="Gill Sans Light" w:cs="Gill Sans Light"/>
+        </w:rPr>
+      </w:pPr>
+    </w:p>
+    <w:p>
+      <w:pPr>
+        <w:jc w:val="both"/>
+        <w:rPr>
+          <w:rFonts w:ascii="Gill Sans Light" w:hAnsi="Gill Sans Light" w:cs="Gill Sans Light"/>
+        </w:rPr>
+      </w:pPr>
+    </w:p>
+    <w:p>
+      <w:pPr>
+        <w:jc w:val="both"/>
+        <w:rPr>
+          <w:rFonts w:ascii="Gill Sans Light" w:hAnsi="Gill Sans Light" w:cs="Gill Sans Light"/>
+        </w:rPr>
+      </w:pPr>
+    </w:p>
+    <w:p>
+      <w:pPr>
+        <w:jc w:val="both"/>
+        <w:rPr>
+          <w:rFonts w:ascii="Gill Sans Light" w:hAnsi="Gill Sans Light" w:cs="Gill Sans Light"/>
+        </w:rPr>
+      </w:pPr>
+    </w:p>
+    <w:p>
+      <w:pPr>
+        <w:jc w:val="both"/>
+        <w:rPr>
+          <w:rFonts w:ascii="Gill Sans Light" w:hAnsi="Gill Sans Light" w:cs="Gill Sans Light"/>
+        </w:rPr>
+      </w:pPr>
+    </w:p>
+    <w:p>
+      <w:pPr>
+        <w:jc w:val="both"/>
+        <w:rPr>
+          <w:rFonts w:ascii="Gill Sans Light" w:hAnsi="Gill Sans Light" w:cs="Gill Sans Light"/>
+        </w:rPr>
+      </w:pPr>
+    </w:p>
+    <w:p>
+      <w:pPr>
+        <w:jc w:val="both"/>
+        <w:rPr>
+          <w:rFonts w:ascii="Gill Sans Light" w:hAnsi="Gill Sans Light" w:cs="Gill Sans Light"/>
+        </w:rPr>
+      </w:pPr>
+    </w:p>
+    <w:p>
+      <w:pPr>
+        <w:jc w:val="both"/>
+        <w:rPr>
+          <w:rFonts w:ascii="Gill Sans Light" w:hAnsi="Gill Sans Light" w:cs="Gill Sans Light"/>
+        </w:rPr>
+      </w:pPr>
+    </w:p>
+    <w:p>
+      <w:pPr>
+        <w:jc w:val="both"/>
+        <w:rPr>
+          <w:rFonts w:ascii="Gill Sans Light" w:hAnsi="Gill Sans Light" w:cs="Gill Sans Light"/>
+        </w:rPr>
+      </w:pPr>
+    </w:p>
+    <w:p>
+      <w:pPr>
+        <w:jc w:val="both"/>
+        <w:rPr>
+          <w:rFonts w:ascii="Gill Sans Light" w:hAnsi="Gill Sans Light" w:cs="Gill Sans Light"/>
+        </w:rPr>
+      </w:pPr>
+    </w:p>
+    <w:p>
+      <w:pPr>
+        <w:jc w:val="both"/>
+        <w:rPr>
+          <w:rFonts w:ascii="Gill Sans Light" w:hAnsi="Gill Sans Light" w:cs="Gill Sans Light"/>
+        </w:rPr>
+      </w:pPr>
+    </w:p>
+    <w:p>
+      <w:pPr>
+        <w:pStyle w:val="Paragraphedeliste"/>
+        <w:jc w:val="both"/>
+        <w:rPr>
+          <w:rFonts w:ascii="Gill Sans Light" w:hAnsi="Gill Sans Light" w:cs="Gill Sans Light"/>
+        </w:rPr>
+      </w:pPr>
+    </w:p>
+    <w:p>
+      <w:pPr>
+        <w:pStyle w:val="Paragraphedeliste"/>
+        <w:jc w:val="both"/>
+        <w:rPr>
+          <w:rFonts w:ascii="Gill Sans Light" w:hAnsi="Gill Sans Light" w:cs="Gill Sans Light"/>
+        </w:rPr>
+      </w:pPr>
+    </w:p>
+    <w:p>
+      <w:pPr>
+        <w:jc w:val="both"/>
+        <w:rPr>
+          <w:rFonts w:ascii="Gill Sans Light" w:hAnsi="Gill Sans Light" w:cs="Gill Sans Light"/>
         </w:rPr>
       </w:pPr>
     </w:p>
@@ -1342,6 +1872,119 @@
     </w:lvl>
   </w:abstractNum>
   <w:abstractNum w:abstractNumId="1" w15:restartNumberingAfterBreak="0">
+    <w:nsid w:val="0FF014F8"/>
+    <w:multiLevelType w:val="multilevel"/>
+    <w:tmpl w:val="223A916C"/>
+    <w:lvl w:ilvl="0">
+      <w:start w:val="1"/>
+      <w:numFmt w:val="decimal"/>
+      <w:lvlText w:val="%1."/>
+      <w:lvlJc w:val="left"/>
+      <w:pPr>
+        <w:tabs>
+          <w:tab w:val="num" w:pos="720"/>
+        </w:tabs>
+        <w:ind w:left="720" w:hanging="360"/>
+      </w:pPr>
+    </w:lvl>
+    <w:lvl w:ilvl="1" w:tentative="1">
+      <w:start w:val="1"/>
+      <w:numFmt w:val="decimal"/>
+      <w:lvlText w:val="%2."/>
+      <w:lvlJc w:val="left"/>
+      <w:pPr>
+        <w:tabs>
+          <w:tab w:val="num" w:pos="1440"/>
+        </w:tabs>
+        <w:ind w:left="1440" w:hanging="360"/>
+      </w:pPr>
+    </w:lvl>
+    <w:lvl w:ilvl="2" w:tentative="1">
+      <w:start w:val="1"/>
+      <w:numFmt w:val="decimal"/>
+      <w:lvlText w:val="%3."/>
+      <w:lvlJc w:val="left"/>
+      <w:pPr>
+        <w:tabs>
+          <w:tab w:val="num" w:pos="2160"/>
+        </w:tabs>
+        <w:ind w:left="2160" w:hanging="360"/>
+      </w:pPr>
+    </w:lvl>
+    <w:lvl w:ilvl="3" w:tentative="1">
+      <w:start w:val="1"/>
+      <w:numFmt w:val="decimal"/>
+      <w:lvlText w:val="%4."/>
+      <w:lvlJc w:val="left"/>
+      <w:pPr>
+        <w:tabs>
+          <w:tab w:val="num" w:pos="2880"/>
+        </w:tabs>
+        <w:ind w:left="2880" w:hanging="360"/>
+      </w:pPr>
+    </w:lvl>
+    <w:lvl w:ilvl="4" w:tentative="1">
+      <w:start w:val="1"/>
+      <w:numFmt w:val="decimal"/>
+      <w:lvlText w:val="%5."/>
+      <w:lvlJc w:val="left"/>
+      <w:pPr>
+        <w:tabs>
+          <w:tab w:val="num" w:pos="3600"/>
+        </w:tabs>
+        <w:ind w:left="3600" w:hanging="360"/>
+      </w:pPr>
+    </w:lvl>
+    <w:lvl w:ilvl="5" w:tentative="1">
+      <w:start w:val="1"/>
+      <w:numFmt w:val="decimal"/>
+      <w:lvlText w:val="%6."/>
+      <w:lvlJc w:val="left"/>
+      <w:pPr>
+        <w:tabs>
+          <w:tab w:val="num" w:pos="4320"/>
+        </w:tabs>
+        <w:ind w:left="4320" w:hanging="360"/>
+      </w:pPr>
+    </w:lvl>
+    <w:lvl w:ilvl="6" w:tentative="1">
+      <w:start w:val="1"/>
+      <w:numFmt w:val="decimal"/>
+      <w:lvlText w:val="%7."/>
+      <w:lvlJc w:val="left"/>
+      <w:pPr>
+        <w:tabs>
+          <w:tab w:val="num" w:pos="5040"/>
+        </w:tabs>
+        <w:ind w:left="5040" w:hanging="360"/>
+      </w:pPr>
+    </w:lvl>
+    <w:lvl w:ilvl="7" w:tentative="1">
+      <w:start w:val="1"/>
+      <w:numFmt w:val="decimal"/>
+      <w:lvlText w:val="%8."/>
+      <w:lvlJc w:val="left"/>
+      <w:pPr>
+        <w:tabs>
+          <w:tab w:val="num" w:pos="5760"/>
+        </w:tabs>
+        <w:ind w:left="5760" w:hanging="360"/>
+      </w:pPr>
+    </w:lvl>
+    <w:lvl w:ilvl="8" w:tentative="1">
+      <w:start w:val="1"/>
+      <w:numFmt w:val="decimal"/>
+      <w:lvlText w:val="%9."/>
+      <w:lvlJc w:val="left"/>
+      <w:pPr>
+        <w:tabs>
+          <w:tab w:val="num" w:pos="6480"/>
+        </w:tabs>
+        <w:ind w:left="6480" w:hanging="360"/>
+      </w:pPr>
+    </w:lvl>
+  </w:abstractNum>
+  <w:abstractNum w:abstractNumId="2" w15:restartNumberingAfterBreak="0">
     <w:nsid w:val="15940734"/>
     <w:multiLevelType w:val="multilevel"/>
     <w:tmpl w:val="21CCEC82"/>
@@ -1490,7 +2133,120 @@
       </w:rPr>
     </w:lvl>
   </w:abstractNum>
-  <w:abstractNum w:abstractNumId="2" w15:restartNumberingAfterBreak="0">
+  <w:abstractNum w:abstractNumId="3" w15:restartNumberingAfterBreak="0">
+    <w:nsid w:val="1B705A32"/>
+    <w:multiLevelType w:val="multilevel"/>
+    <w:tmpl w:val="FA123E68"/>
+    <w:lvl w:ilvl="0">
+      <w:start w:val="1"/>
+      <w:numFmt w:val="decimal"/>
+      <w:lvlText w:val="%1."/>
+      <w:lvlJc w:val="left"/>
+      <w:pPr>
+        <w:tabs>
+          <w:tab w:val="num" w:pos="720"/>
+        </w:tabs>
+        <w:ind w:left="720" w:hanging="360"/>
+      </w:pPr>
+    </w:lvl>
+    <w:lvl w:ilvl="1" w:tentative="1">
+      <w:start w:val="1"/>
+      <w:numFmt w:val="decimal"/>
+      <w:lvlText w:val="%2."/>
+      <w:lvlJc w:val="left"/>
+      <w:pPr>
+        <w:tabs>
+          <w:tab w:val="num" w:pos="1440"/>
+        </w:tabs>
+        <w:ind w:left="1440" w:hanging="360"/>
+      </w:pPr>
+    </w:lvl>
+    <w:lvl w:ilvl="2" w:tentative="1">
+      <w:start w:val="1"/>
+      <w:numFmt w:val="decimal"/>
+      <w:lvlText w:val="%3."/>
+      <w:lvlJc w:val="left"/>
+      <w:pPr>
+        <w:tabs>
+          <w:tab w:val="num" w:pos="2160"/>
+        </w:tabs>
+        <w:ind w:left="2160" w:hanging="360"/>
+      </w:pPr>
+    </w:lvl>
+    <w:lvl w:ilvl="3" w:tentative="1">
+      <w:start w:val="1"/>
+      <w:numFmt w:val="decimal"/>
+      <w:lvlText w:val="%4."/>
+      <w:lvlJc w:val="left"/>
+      <w:pPr>
+        <w:tabs>
+          <w:tab w:val="num" w:pos="2880"/>
+        </w:tabs>
+        <w:ind w:left="2880" w:hanging="360"/>
+      </w:pPr>
+    </w:lvl>
+    <w:lvl w:ilvl="4" w:tentative="1">
+      <w:start w:val="1"/>
+      <w:numFmt w:val="decimal"/>
+      <w:lvlText w:val="%5."/>
+      <w:lvlJc w:val="left"/>
+      <w:pPr>
+        <w:tabs>
+          <w:tab w:val="num" w:pos="3600"/>
+        </w:tabs>
+        <w:ind w:left="3600" w:hanging="360"/>
+      </w:pPr>
+    </w:lvl>
+    <w:lvl w:ilvl="5" w:tentative="1">
+      <w:start w:val="1"/>
+      <w:numFmt w:val="decimal"/>
+      <w:lvlText w:val="%6."/>
+      <w:lvlJc w:val="left"/>
+      <w:pPr>
+        <w:tabs>
+          <w:tab w:val="num" w:pos="4320"/>
+        </w:tabs>
+        <w:ind w:left="4320" w:hanging="360"/>
+      </w:pPr>
+    </w:lvl>
+    <w:lvl w:ilvl="6" w:tentative="1">
+      <w:start w:val="1"/>
+      <w:numFmt w:val="decimal"/>
+      <w:lvlText w:val="%7."/>
+      <w:lvlJc w:val="left"/>
+      <w:pPr>
+        <w:tabs>
+          <w:tab w:val="num" w:pos="5040"/>
+        </w:tabs>
+        <w:ind w:left="5040" w:hanging="360"/>
+      </w:pPr>
+    </w:lvl>
+    <w:lvl w:ilvl="7" w:tentative="1">
+      <w:start w:val="1"/>
+      <w:numFmt w:val="decimal"/>
+      <w:lvlText w:val="%8."/>
+      <w:lvlJc w:val="left"/>
+      <w:pPr>
+        <w:tabs>
+          <w:tab w:val="num" w:pos="5760"/>
+        </w:tabs>
+        <w:ind w:left="5760" w:hanging="360"/>
+      </w:pPr>
+    </w:lvl>
+    <w:lvl w:ilvl="8" w:tentative="1">
+      <w:start w:val="1"/>
+      <w:numFmt w:val="decimal"/>
+      <w:lvlText w:val="%9."/>
+      <w:lvlJc w:val="left"/>
+      <w:pPr>
+        <w:tabs>
+          <w:tab w:val="num" w:pos="6480"/>
+        </w:tabs>
+        <w:ind w:left="6480" w:hanging="360"/>
+      </w:pPr>
+    </w:lvl>
+  </w:abstractNum>
+  <w:abstractNum w:abstractNumId="4" w15:restartNumberingAfterBreak="0">
     <w:nsid w:val="296A7DDE"/>
     <w:multiLevelType w:val="multilevel"/>
     <w:tmpl w:val="145A4242"/>
@@ -1639,7 +2395,120 @@
       </w:rPr>
     </w:lvl>
   </w:abstractNum>
-  <w:abstractNum w:abstractNumId="3" w15:restartNumberingAfterBreak="0">
+  <w:abstractNum w:abstractNumId="5" w15:restartNumberingAfterBreak="0">
+    <w:nsid w:val="2ED61081"/>
+    <w:multiLevelType w:val="multilevel"/>
+    <w:tmpl w:val="B142AC66"/>
+    <w:lvl w:ilvl="0">
+      <w:start w:val="1"/>
+      <w:numFmt w:val="decimal"/>
+      <w:lvlText w:val="%1."/>
+      <w:lvlJc w:val="left"/>
+      <w:pPr>
+        <w:tabs>
+          <w:tab w:val="num" w:pos="720"/>
+        </w:tabs>
+        <w:ind w:left="720" w:hanging="360"/>
+      </w:pPr>
+    </w:lvl>
+    <w:lvl w:ilvl="1" w:tentative="1">
+      <w:start w:val="1"/>
+      <w:numFmt w:val="decimal"/>
+      <w:lvlText w:val="%2."/>
+      <w:lvlJc w:val="left"/>
+      <w:pPr>
+        <w:tabs>
+          <w:tab w:val="num" w:pos="1440"/>
+        </w:tabs>
+        <w:ind w:left="1440" w:hanging="360"/>
+      </w:pPr>
+    </w:lvl>
+    <w:lvl w:ilvl="2" w:tentative="1">
+      <w:start w:val="1"/>
+      <w:numFmt w:val="decimal"/>
+      <w:lvlText w:val="%3."/>
+      <w:lvlJc w:val="left"/>
+      <w:pPr>
+        <w:tabs>
+          <w:tab w:val="num" w:pos="2160"/>
+        </w:tabs>
+        <w:ind w:left="2160" w:hanging="360"/>
+      </w:pPr>
+    </w:lvl>
+    <w:lvl w:ilvl="3" w:tentative="1">
+      <w:start w:val="1"/>
+      <w:numFmt w:val="decimal"/>
+      <w:lvlText w:val="%4."/>
+      <w:lvlJc w:val="left"/>
+      <w:pPr>
+        <w:tabs>
+          <w:tab w:val="num" w:pos="2880"/>
+        </w:tabs>
+        <w:ind w:left="2880" w:hanging="360"/>
+      </w:pPr>
+    </w:lvl>
+    <w:lvl w:ilvl="4" w:tentative="1">
+      <w:start w:val="1"/>
+      <w:numFmt w:val="decimal"/>
+      <w:lvlText w:val="%5."/>
+      <w:lvlJc w:val="left"/>
+      <w:pPr>
+        <w:tabs>
+          <w:tab w:val="num" w:pos="3600"/>
+        </w:tabs>
+        <w:ind w:left="3600" w:hanging="360"/>
+      </w:pPr>
+    </w:lvl>
+    <w:lvl w:ilvl="5" w:tentative="1">
+      <w:start w:val="1"/>
+      <w:numFmt w:val="decimal"/>
+      <w:lvlText w:val="%6."/>
+      <w:lvlJc w:val="left"/>
+      <w:pPr>
+        <w:tabs>
+          <w:tab w:val="num" w:pos="4320"/>
+        </w:tabs>
+        <w:ind w:left="4320" w:hanging="360"/>
+      </w:pPr>
+    </w:lvl>
+    <w:lvl w:ilvl="6" w:tentative="1">
+      <w:start w:val="1"/>
+      <w:numFmt w:val="decimal"/>
+      <w:lvlText w:val="%7."/>
+      <w:lvlJc w:val="left"/>
+      <w:pPr>
+        <w:tabs>
+          <w:tab w:val="num" w:pos="5040"/>
+        </w:tabs>
+        <w:ind w:left="5040" w:hanging="360"/>
+      </w:pPr>
+    </w:lvl>
+    <w:lvl w:ilvl="7" w:tentative="1">
+      <w:start w:val="1"/>
+      <w:numFmt w:val="decimal"/>
+      <w:lvlText w:val="%8."/>
+      <w:lvlJc w:val="left"/>
+      <w:pPr>
+        <w:tabs>
+          <w:tab w:val="num" w:pos="5760"/>
+        </w:tabs>
+        <w:ind w:left="5760" w:hanging="360"/>
+      </w:pPr>
+    </w:lvl>
+    <w:lvl w:ilvl="8" w:tentative="1">
+      <w:start w:val="1"/>
+      <w:numFmt w:val="decimal"/>
+      <w:lvlText w:val="%9."/>
+      <w:lvlJc w:val="left"/>
+      <w:pPr>
+        <w:tabs>
+          <w:tab w:val="num" w:pos="6480"/>
+        </w:tabs>
+        <w:ind w:left="6480" w:hanging="360"/>
+      </w:pPr>
+    </w:lvl>
+  </w:abstractNum>
+  <w:abstractNum w:abstractNumId="6" w15:restartNumberingAfterBreak="0">
     <w:nsid w:val="53C26DDD"/>
     <w:multiLevelType w:val="hybridMultilevel"/>
     <w:tmpl w:val="1B481A1A"/>
@@ -1728,7 +2597,7 @@
       </w:pPr>
     </w:lvl>
   </w:abstractNum>
-  <w:abstractNum w:abstractNumId="4" w15:restartNumberingAfterBreak="0">
+  <w:abstractNum w:abstractNumId="7" w15:restartNumberingAfterBreak="0">
     <w:nsid w:val="611665DD"/>
     <w:multiLevelType w:val="multilevel"/>
     <w:tmpl w:val="4D5E8F64"/>
@@ -1877,7 +2746,7 @@
       </w:rPr>
     </w:lvl>
   </w:abstractNum>
-  <w:abstractNum w:abstractNumId="5" w15:restartNumberingAfterBreak="0">
+  <w:abstractNum w:abstractNumId="8" w15:restartNumberingAfterBreak="0">
     <w:nsid w:val="6C77725A"/>
     <w:multiLevelType w:val="hybridMultilevel"/>
     <w:tmpl w:val="2A2AF1CE"/>
@@ -1966,7 +2835,7 @@
       </w:pPr>
     </w:lvl>
   </w:abstractNum>
-  <w:abstractNum w:abstractNumId="6" w15:restartNumberingAfterBreak="0">
+  <w:abstractNum w:abstractNumId="9" w15:restartNumberingAfterBreak="0">
     <w:nsid w:val="7B5A6C95"/>
     <w:multiLevelType w:val="hybridMultilevel"/>
     <w:tmpl w:val="074EAE66"/>
@@ -2080,25 +2949,34 @@
     </w:lvl>
   </w:abstractNum>
   <w:num w:numId="1">
-    <w:abstractNumId w:val="3"/>
+    <w:abstractNumId w:val="6"/>
   </w:num>
   <w:num w:numId="2">
-    <w:abstractNumId w:val="5"/>
+    <w:abstractNumId w:val="8"/>
   </w:num>
   <w:num w:numId="3">
-    <w:abstractNumId w:val="4"/>
+    <w:abstractNumId w:val="7"/>
   </w:num>
   <w:num w:numId="4">
     <w:abstractNumId w:val="0"/>
   </w:num>
   <w:num w:numId="5">
+    <w:abstractNumId w:val="2"/>
+  </w:num>
+  <w:num w:numId="6">
+    <w:abstractNumId w:val="9"/>
+  </w:num>
+  <w:num w:numId="7">
+    <w:abstractNumId w:val="4"/>
+  </w:num>
+  <w:num w:numId="8">
     <w:abstractNumId w:val="1"/>
   </w:num>
-  <w:num w:numId="6">
-    <w:abstractNumId w:val="6"/>
+  <w:num w:numId="9">
+    <w:abstractNumId w:val="5"/>
   </w:num>
-  <w:num w:numId="7">
-    <w:abstractNumId w:val="2"/>
+  <w:num w:numId="10">
+    <w:abstractNumId w:val="3"/>
   </w:num>
 </w:numbering>
 </file>

</xml_diff>

<commit_message>
Mise à jour des user Stories
</commit_message>
<xml_diff>
--- a/User_stories.docx
+++ b/User_stories.docx
@@ -65,13 +65,19 @@
         <w:rPr>
           <w:rFonts w:ascii="Gill Sans Light" w:hAnsi="Gill Sans Light" w:cs="Gill Sans Light"/>
         </w:rPr>
-        <w:t>récupération</w:t>
-      </w:r>
-      <w:r>
-        <w:rPr>
-          <w:rFonts w:ascii="Gill Sans Light" w:hAnsi="Gill Sans Light" w:cs="Gill Sans Light"/>
-        </w:rPr>
-        <w:t xml:space="preserve"> de</w:t>
+        <w:t>réinitialisation</w:t>
+      </w:r>
+      <w:r>
+        <w:rPr>
+          <w:rFonts w:ascii="Gill Sans Light" w:hAnsi="Gill Sans Light" w:cs="Gill Sans Light"/>
+        </w:rPr>
+        <w:t xml:space="preserve"> </w:t>
+      </w:r>
+      <w:r>
+        <w:rPr>
+          <w:rFonts w:ascii="Gill Sans Light" w:hAnsi="Gill Sans Light" w:cs="Gill Sans Light"/>
+        </w:rPr>
+        <w:t>de</w:t>
       </w:r>
       <w:r>
         <w:rPr>
@@ -929,23 +935,7 @@
           <w:bCs/>
         </w:rPr>
         <w:lastRenderedPageBreak/>
-        <w:t>3.</w:t>
-      </w:r>
-      <w:r>
-        <w:rPr>
-          <w:rFonts w:ascii="Gill Sans Light" w:hAnsi="Gill Sans Light" w:cs="Gill Sans Light"/>
-          <w:b/>
-          <w:bCs/>
-        </w:rPr>
-        <w:t xml:space="preserve"> </w:t>
-      </w:r>
-      <w:r>
-        <w:rPr>
-          <w:rFonts w:ascii="Gill Sans Light" w:hAnsi="Gill Sans Light" w:cs="Gill Sans Light"/>
-          <w:b/>
-          <w:bCs/>
-        </w:rPr>
-        <w:t>Chat</w:t>
+        <w:t>3. Chat</w:t>
       </w:r>
     </w:p>
     <w:p>
@@ -1126,149 +1116,131 @@
           <w:b/>
           <w:bCs/>
         </w:rPr>
-        <w:t>4</w:t>
-      </w:r>
-      <w:r>
+        <w:t>4. Calendrier</w:t>
+      </w:r>
+    </w:p>
+    <w:p>
+      <w:pPr>
+        <w:jc w:val="both"/>
+        <w:rPr>
+          <w:rFonts w:ascii="Gill Sans Light" w:hAnsi="Gill Sans Light" w:cs="Gill Sans Light"/>
+        </w:rPr>
+      </w:pPr>
+    </w:p>
+    <w:p>
+      <w:pPr>
+        <w:jc w:val="both"/>
+        <w:rPr>
+          <w:rFonts w:ascii="Gill Sans Light" w:hAnsi="Gill Sans Light" w:cs="Gill Sans Light"/>
+        </w:rPr>
+      </w:pPr>
+      <w:r>
+        <w:rPr>
+          <w:rFonts w:ascii="Gill Sans Light" w:hAnsi="Gill Sans Light" w:cs="Gill Sans Light"/>
+        </w:rPr>
+        <w:t xml:space="preserve">En tant qu’utilisateur, je souhaite disposer </w:t>
+      </w:r>
+      <w:r>
+        <w:rPr>
+          <w:rFonts w:ascii="Gill Sans Light" w:hAnsi="Gill Sans Light" w:cs="Gill Sans Light"/>
+        </w:rPr>
+        <w:t>une page de calendrier classique</w:t>
+      </w:r>
+      <w:r>
+        <w:rPr>
+          <w:rFonts w:ascii="Gill Sans Light" w:hAnsi="Gill Sans Light" w:cs="Gill Sans Light"/>
+        </w:rPr>
+        <w:t>.</w:t>
+      </w:r>
+      <w:r>
+        <w:rPr>
+          <w:rFonts w:ascii="Gill Sans Light" w:hAnsi="Gill Sans Light" w:cs="Gill Sans Light"/>
+        </w:rPr>
+        <w:t xml:space="preserve"> </w:t>
+      </w:r>
+    </w:p>
+    <w:p>
+      <w:pPr>
+        <w:jc w:val="both"/>
+        <w:rPr>
+          <w:rFonts w:ascii="Gill Sans Light" w:hAnsi="Gill Sans Light" w:cs="Gill Sans Light"/>
+        </w:rPr>
+      </w:pPr>
+      <w:r>
+        <w:rPr>
+          <w:rFonts w:ascii="Gill Sans Light" w:hAnsi="Gill Sans Light" w:cs="Gill Sans Light"/>
+        </w:rPr>
+        <w:t xml:space="preserve">Je m’attends à pouvoir consulter mes </w:t>
+      </w:r>
+      <w:r>
+        <w:rPr>
+          <w:rFonts w:ascii="Gill Sans Light" w:hAnsi="Gill Sans Light" w:cs="Gill Sans Light"/>
+        </w:rPr>
+        <w:t>différents évènements et rendez-vous</w:t>
+      </w:r>
+      <w:r>
+        <w:rPr>
+          <w:rFonts w:ascii="Gill Sans Light" w:hAnsi="Gill Sans Light" w:cs="Gill Sans Light"/>
+        </w:rPr>
+        <w:t>.</w:t>
+      </w:r>
+    </w:p>
+    <w:p>
+      <w:pPr>
+        <w:jc w:val="both"/>
+        <w:rPr>
+          <w:rFonts w:ascii="Gill Sans Light" w:hAnsi="Gill Sans Light" w:cs="Gill Sans Light"/>
+        </w:rPr>
+      </w:pPr>
+    </w:p>
+    <w:p>
+      <w:pPr>
+        <w:jc w:val="both"/>
+        <w:rPr>
+          <w:rFonts w:ascii="Gill Sans Light" w:hAnsi="Gill Sans Light" w:cs="Gill Sans Light"/>
+        </w:rPr>
+      </w:pPr>
+    </w:p>
+    <w:p>
+      <w:pPr>
+        <w:jc w:val="both"/>
+        <w:rPr>
+          <w:rFonts w:ascii="Gill Sans Light" w:hAnsi="Gill Sans Light" w:cs="Gill Sans Light"/>
+        </w:rPr>
+      </w:pPr>
+    </w:p>
+    <w:p>
+      <w:pPr>
+        <w:jc w:val="both"/>
         <w:rPr>
           <w:rFonts w:ascii="Gill Sans Light" w:hAnsi="Gill Sans Light" w:cs="Gill Sans Light"/>
           <w:b/>
           <w:bCs/>
         </w:rPr>
-        <w:t>. C</w:t>
-      </w:r>
+      </w:pPr>
       <w:r>
         <w:rPr>
           <w:rFonts w:ascii="Gill Sans Light" w:hAnsi="Gill Sans Light" w:cs="Gill Sans Light"/>
           <w:b/>
           <w:bCs/>
         </w:rPr>
-        <w:t>alendrier</w:t>
-      </w:r>
-    </w:p>
-    <w:p>
-      <w:pPr>
-        <w:jc w:val="both"/>
-        <w:rPr>
-          <w:rFonts w:ascii="Gill Sans Light" w:hAnsi="Gill Sans Light" w:cs="Gill Sans Light"/>
-        </w:rPr>
-      </w:pPr>
-    </w:p>
-    <w:p>
-      <w:pPr>
-        <w:jc w:val="both"/>
-        <w:rPr>
-          <w:rFonts w:ascii="Gill Sans Light" w:hAnsi="Gill Sans Light" w:cs="Gill Sans Light"/>
-        </w:rPr>
-      </w:pPr>
-      <w:r>
-        <w:rPr>
-          <w:rFonts w:ascii="Gill Sans Light" w:hAnsi="Gill Sans Light" w:cs="Gill Sans Light"/>
-        </w:rPr>
-        <w:t xml:space="preserve">En tant qu’utilisateur, je souhaite disposer </w:t>
-      </w:r>
-      <w:r>
-        <w:rPr>
-          <w:rFonts w:ascii="Gill Sans Light" w:hAnsi="Gill Sans Light" w:cs="Gill Sans Light"/>
-        </w:rPr>
-        <w:t>une page de calendrier classique</w:t>
-      </w:r>
-      <w:r>
-        <w:rPr>
-          <w:rFonts w:ascii="Gill Sans Light" w:hAnsi="Gill Sans Light" w:cs="Gill Sans Light"/>
-        </w:rPr>
-        <w:t>.</w:t>
-      </w:r>
-      <w:r>
-        <w:rPr>
-          <w:rFonts w:ascii="Gill Sans Light" w:hAnsi="Gill Sans Light" w:cs="Gill Sans Light"/>
-        </w:rPr>
-        <w:t xml:space="preserve"> </w:t>
-      </w:r>
-    </w:p>
-    <w:p>
-      <w:pPr>
-        <w:jc w:val="both"/>
-        <w:rPr>
-          <w:rFonts w:ascii="Gill Sans Light" w:hAnsi="Gill Sans Light" w:cs="Gill Sans Light"/>
-        </w:rPr>
-      </w:pPr>
-      <w:r>
-        <w:rPr>
-          <w:rFonts w:ascii="Gill Sans Light" w:hAnsi="Gill Sans Light" w:cs="Gill Sans Light"/>
-        </w:rPr>
-        <w:t xml:space="preserve">Je m’attends à </w:t>
-      </w:r>
-      <w:r>
-        <w:rPr>
-          <w:rFonts w:ascii="Gill Sans Light" w:hAnsi="Gill Sans Light" w:cs="Gill Sans Light"/>
-        </w:rPr>
-        <w:t>pouvoir consulter</w:t>
-      </w:r>
-      <w:r>
-        <w:rPr>
-          <w:rFonts w:ascii="Gill Sans Light" w:hAnsi="Gill Sans Light" w:cs="Gill Sans Light"/>
-        </w:rPr>
-        <w:t> </w:t>
-      </w:r>
-      <w:r>
-        <w:rPr>
-          <w:rFonts w:ascii="Gill Sans Light" w:hAnsi="Gill Sans Light" w:cs="Gill Sans Light"/>
-        </w:rPr>
-        <w:t xml:space="preserve">mes </w:t>
-      </w:r>
-      <w:r>
-        <w:rPr>
-          <w:rFonts w:ascii="Gill Sans Light" w:hAnsi="Gill Sans Light" w:cs="Gill Sans Light"/>
-        </w:rPr>
-        <w:t>différents évènements et rendez-vous</w:t>
-      </w:r>
-      <w:r>
-        <w:rPr>
-          <w:rFonts w:ascii="Gill Sans Light" w:hAnsi="Gill Sans Light" w:cs="Gill Sans Light"/>
-        </w:rPr>
-        <w:t>.</w:t>
-      </w:r>
-    </w:p>
-    <w:p>
-      <w:pPr>
-        <w:jc w:val="both"/>
-        <w:rPr>
-          <w:rFonts w:ascii="Gill Sans Light" w:hAnsi="Gill Sans Light" w:cs="Gill Sans Light"/>
-        </w:rPr>
-      </w:pPr>
-    </w:p>
-    <w:p>
-      <w:pPr>
-        <w:jc w:val="both"/>
-        <w:rPr>
-          <w:rFonts w:ascii="Gill Sans Light" w:hAnsi="Gill Sans Light" w:cs="Gill Sans Light"/>
-        </w:rPr>
-      </w:pPr>
-    </w:p>
-    <w:p>
-      <w:pPr>
-        <w:jc w:val="both"/>
-        <w:rPr>
-          <w:rFonts w:ascii="Gill Sans Light" w:hAnsi="Gill Sans Light" w:cs="Gill Sans Light"/>
-        </w:rPr>
-      </w:pPr>
-    </w:p>
-    <w:p>
-      <w:pPr>
-        <w:jc w:val="both"/>
+        <w:t>5.</w:t>
+      </w:r>
+      <w:r>
         <w:rPr>
           <w:rFonts w:ascii="Gill Sans Light" w:hAnsi="Gill Sans Light" w:cs="Gill Sans Light"/>
           <w:b/>
           <w:bCs/>
         </w:rPr>
-      </w:pPr>
+        <w:t xml:space="preserve"> </w:t>
+      </w:r>
       <w:r>
         <w:rPr>
           <w:rFonts w:ascii="Gill Sans Light" w:hAnsi="Gill Sans Light" w:cs="Gill Sans Light"/>
           <w:b/>
           <w:bCs/>
         </w:rPr>
-        <w:t>5.</w:t>
+        <w:t>G</w:t>
       </w:r>
       <w:r>
         <w:rPr>
@@ -1276,22 +1248,6 @@
           <w:b/>
           <w:bCs/>
         </w:rPr>
-        <w:t xml:space="preserve"> </w:t>
-      </w:r>
-      <w:r>
-        <w:rPr>
-          <w:rFonts w:ascii="Gill Sans Light" w:hAnsi="Gill Sans Light" w:cs="Gill Sans Light"/>
-          <w:b/>
-          <w:bCs/>
-        </w:rPr>
-        <w:t>G</w:t>
-      </w:r>
-      <w:r>
-        <w:rPr>
-          <w:rFonts w:ascii="Gill Sans Light" w:hAnsi="Gill Sans Light" w:cs="Gill Sans Light"/>
-          <w:b/>
-          <w:bCs/>
-        </w:rPr>
         <w:t>estion de tâches</w:t>
       </w:r>
     </w:p>
@@ -1314,25 +1270,7 @@
         <w:rPr>
           <w:rFonts w:ascii="Gill Sans Light" w:hAnsi="Gill Sans Light" w:cs="Gill Sans Light"/>
         </w:rPr>
-        <w:t>En tant qu’</w:t>
-      </w:r>
-      <w:r>
-        <w:rPr>
-          <w:rFonts w:ascii="Gill Sans Light" w:hAnsi="Gill Sans Light" w:cs="Gill Sans Light"/>
-        </w:rPr>
-        <w:t>élève</w:t>
-      </w:r>
-      <w:r>
-        <w:rPr>
-          <w:rFonts w:ascii="Gill Sans Light" w:hAnsi="Gill Sans Light" w:cs="Gill Sans Light"/>
-        </w:rPr>
-        <w:t xml:space="preserve">, je souhaite pouvoir créer </w:t>
-      </w:r>
-      <w:r>
-        <w:rPr>
-          <w:rFonts w:ascii="Gill Sans Light" w:hAnsi="Gill Sans Light" w:cs="Gill Sans Light"/>
-        </w:rPr>
-        <w:t>des tâches pour moi-m</w:t>
+        <w:t>En tant qu’élève, je souhaite pouvoir créer des tâches pour moi-m</w:t>
       </w:r>
       <w:r>
         <w:rPr>
@@ -1464,31 +1402,7 @@
         <w:rPr>
           <w:rFonts w:ascii="Gill Sans Light" w:hAnsi="Gill Sans Light" w:cs="Gill Sans Light"/>
         </w:rPr>
-        <w:t xml:space="preserve">En tant </w:t>
-      </w:r>
-      <w:r>
-        <w:rPr>
-          <w:rFonts w:ascii="Gill Sans Light" w:hAnsi="Gill Sans Light" w:cs="Gill Sans Light"/>
-        </w:rPr>
-        <w:t>que tuteur</w:t>
-      </w:r>
-      <w:r>
-        <w:rPr>
-          <w:rFonts w:ascii="Gill Sans Light" w:hAnsi="Gill Sans Light" w:cs="Gill Sans Light"/>
-        </w:rPr>
-        <w:t>, je souhaite pouvoir créer des tâches pour moi-même</w:t>
-      </w:r>
-      <w:r>
-        <w:rPr>
-          <w:rFonts w:ascii="Gill Sans Light" w:hAnsi="Gill Sans Light" w:cs="Gill Sans Light"/>
-        </w:rPr>
-        <w:t xml:space="preserve"> et pour les élèves que je suis</w:t>
-      </w:r>
-      <w:r>
-        <w:rPr>
-          <w:rFonts w:ascii="Gill Sans Light" w:hAnsi="Gill Sans Light" w:cs="Gill Sans Light"/>
-        </w:rPr>
-        <w:t>. Je m’attends à voir une section formulaire ainsi qu’un lien vers la page Calendrier (page 4.).</w:t>
+        <w:t>En tant que tuteur, je souhaite pouvoir créer des tâches pour moi-même et pour les élèves que je suis. Je m’attends à voir une section formulaire ainsi qu’un lien vers la page Calendrier (page 4.).</w:t>
       </w:r>
     </w:p>
     <w:p>
@@ -3379,6 +3293,7 @@
   <w:style w:type="character" w:default="1" w:styleId="Policepardfaut">
     <w:name w:val="Default Paragraph Font"/>
     <w:uiPriority w:val="1"/>
+    <w:semiHidden/>
     <w:unhideWhenUsed/>
   </w:style>
   <w:style w:type="table" w:default="1" w:styleId="TableauNormal">

</xml_diff>